<commit_message>
Tamam and Vacations are working correctly
</commit_message>
<xml_diff>
--- a/pdf/templates/tamam.docx
+++ b/pdf/templates/tamam.docx
@@ -44,49 +44,8 @@
                 <w:noProof/>
                 <w:sz w:val="36"/>
                 <w:szCs w:val="36"/>
-                <w:rtl/>
-              </w:rPr>
-              <w:drawing>
-                <wp:inline distT="0" distB="0" distL="0" distR="0" wp14:anchorId="7A769599" wp14:editId="7465AFC5">
-                  <wp:extent cx="1819275" cy="680720"/>
-                  <wp:effectExtent l="0" t="0" r="9525" b="5080"/>
-                  <wp:docPr id="1" name="Picture 1"/>
-                  <wp:cNvGraphicFramePr>
-                    <a:graphicFrameLocks xmlns:a="http://schemas.openxmlformats.org/drawingml/2006/main" noChangeAspect="1"/>
-                  </wp:cNvGraphicFramePr>
-                  <a:graphic xmlns:a="http://schemas.openxmlformats.org/drawingml/2006/main">
-                    <a:graphicData uri="http://schemas.openxmlformats.org/drawingml/2006/picture">
-                      <pic:pic xmlns:pic="http://schemas.openxmlformats.org/drawingml/2006/picture">
-                        <pic:nvPicPr>
-                          <pic:cNvPr id="1" name="22.png"/>
-                          <pic:cNvPicPr/>
-                        </pic:nvPicPr>
-                        <pic:blipFill>
-                          <a:blip r:embed="rId8">
-                            <a:extLst>
-                              <a:ext uri="{28A0092B-C50C-407E-A947-70E740481C1C}">
-                                <a14:useLocalDpi xmlns:a14="http://schemas.microsoft.com/office/drawing/2010/main" val="0"/>
-                              </a:ext>
-                            </a:extLst>
-                          </a:blip>
-                          <a:stretch>
-                            <a:fillRect/>
-                          </a:stretch>
-                        </pic:blipFill>
-                        <pic:spPr>
-                          <a:xfrm>
-                            <a:off x="0" y="0"/>
-                            <a:ext cx="1819275" cy="680720"/>
-                          </a:xfrm>
-                          <a:prstGeom prst="rect">
-                            <a:avLst/>
-                          </a:prstGeom>
-                        </pic:spPr>
-                      </pic:pic>
-                    </a:graphicData>
-                  </a:graphic>
-                </wp:inline>
-              </w:drawing>
+              </w:rPr>
+              <w:t>$LOGO$</w:t>
             </w:r>
           </w:p>
         </w:tc>
@@ -1642,7 +1601,7 @@
         <w:tblStyle w:val="TableGrid"/>
         <w:bidiVisual/>
         <w:tblW w:w="10560" w:type="dxa"/>
-        <w:tblInd w:w="1238" w:type="dxa"/>
+        <w:tblInd w:w="1268" w:type="dxa"/>
         <w:tblBorders>
           <w:top w:val="single" w:sz="4" w:space="0" w:color="auto"/>
           <w:left w:val="single" w:sz="4" w:space="0" w:color="auto"/>
@@ -1654,12 +1613,12 @@
         <w:tblLook w:val="04A0" w:firstRow="1" w:lastRow="0" w:firstColumn="1" w:lastColumn="0" w:noHBand="0" w:noVBand="1"/>
       </w:tblPr>
       <w:tblGrid>
-        <w:gridCol w:w="531"/>
-        <w:gridCol w:w="1398"/>
-        <w:gridCol w:w="3379"/>
-        <w:gridCol w:w="1687"/>
-        <w:gridCol w:w="1845"/>
-        <w:gridCol w:w="1720"/>
+        <w:gridCol w:w="1177"/>
+        <w:gridCol w:w="1263"/>
+        <w:gridCol w:w="3211"/>
+        <w:gridCol w:w="1443"/>
+        <w:gridCol w:w="1843"/>
+        <w:gridCol w:w="1623"/>
       </w:tblGrid>
       <w:tr>
         <w:trPr>
@@ -1667,7 +1626,7 @@
         </w:trPr>
         <w:tc>
           <w:tcPr>
-            <w:tcW w:w="531" w:type="dxa"/>
+            <w:tcW w:w="1202" w:type="dxa"/>
             <w:vMerge w:val="restart"/>
             <w:tcBorders>
               <w:top w:val="single" w:sz="12" w:space="0" w:color="auto"/>
@@ -1704,7 +1663,7 @@
         </w:tc>
         <w:tc>
           <w:tcPr>
-            <w:tcW w:w="1398" w:type="dxa"/>
+            <w:tcW w:w="1292" w:type="dxa"/>
             <w:vMerge w:val="restart"/>
             <w:tcBorders>
               <w:top w:val="single" w:sz="12" w:space="0" w:color="auto"/>
@@ -1740,7 +1699,7 @@
         </w:tc>
         <w:tc>
           <w:tcPr>
-            <w:tcW w:w="3379" w:type="dxa"/>
+            <w:tcW w:w="3248" w:type="dxa"/>
             <w:vMerge w:val="restart"/>
             <w:tcBorders>
               <w:top w:val="single" w:sz="12" w:space="0" w:color="auto"/>
@@ -1836,7 +1795,7 @@
         </w:tc>
         <w:tc>
           <w:tcPr>
-            <w:tcW w:w="1687" w:type="dxa"/>
+            <w:tcW w:w="1440" w:type="dxa"/>
             <w:vMerge w:val="restart"/>
             <w:tcBorders>
               <w:top w:val="single" w:sz="12" w:space="0" w:color="auto"/>
@@ -1872,7 +1831,7 @@
         </w:tc>
         <w:tc>
           <w:tcPr>
-            <w:tcW w:w="3565" w:type="dxa"/>
+            <w:tcW w:w="3378" w:type="dxa"/>
             <w:gridSpan w:val="2"/>
             <w:tcBorders>
               <w:top w:val="single" w:sz="12" w:space="0" w:color="auto"/>
@@ -1962,7 +1921,7 @@
         </w:trPr>
         <w:tc>
           <w:tcPr>
-            <w:tcW w:w="531" w:type="dxa"/>
+            <w:tcW w:w="1202" w:type="dxa"/>
             <w:vMerge/>
             <w:tcBorders>
               <w:left w:val="single" w:sz="12" w:space="0" w:color="auto"/>
@@ -1985,7 +1944,7 @@
         </w:tc>
         <w:tc>
           <w:tcPr>
-            <w:tcW w:w="1398" w:type="dxa"/>
+            <w:tcW w:w="1292" w:type="dxa"/>
             <w:vMerge/>
             <w:vAlign w:val="center"/>
           </w:tcPr>
@@ -2005,7 +1964,7 @@
         </w:tc>
         <w:tc>
           <w:tcPr>
-            <w:tcW w:w="3379" w:type="dxa"/>
+            <w:tcW w:w="3248" w:type="dxa"/>
             <w:vMerge/>
             <w:vAlign w:val="center"/>
           </w:tcPr>
@@ -2025,7 +1984,7 @@
         </w:tc>
         <w:tc>
           <w:tcPr>
-            <w:tcW w:w="1687" w:type="dxa"/>
+            <w:tcW w:w="1440" w:type="dxa"/>
             <w:vMerge/>
             <w:shd w:val="clear" w:color="auto" w:fill="D9D9D9" w:themeFill="background1" w:themeFillShade="D9"/>
             <w:vAlign w:val="center"/>
@@ -2046,7 +2005,7 @@
         </w:tc>
         <w:tc>
           <w:tcPr>
-            <w:tcW w:w="1845" w:type="dxa"/>
+            <w:tcW w:w="1730" w:type="dxa"/>
             <w:shd w:val="clear" w:color="auto" w:fill="D9D9D9" w:themeFill="background1" w:themeFillShade="D9"/>
             <w:vAlign w:val="center"/>
           </w:tcPr>
@@ -2150,7 +2109,7 @@
         </w:tc>
         <w:tc>
           <w:tcPr>
-            <w:tcW w:w="1720" w:type="dxa"/>
+            <w:tcW w:w="1648" w:type="dxa"/>
             <w:tcBorders>
               <w:right w:val="single" w:sz="12" w:space="0" w:color="auto"/>
             </w:tcBorders>
@@ -2257,1578 +2216,174 @@
         </w:tc>
       </w:tr>
       <w:tr>
-        <w:tblPrEx>
-          <w:tblBorders>
-            <w:top w:val="single" w:sz="4" w:space="0" w:color="000000" w:themeColor="text1"/>
-            <w:left w:val="single" w:sz="4" w:space="0" w:color="000000" w:themeColor="text1"/>
-            <w:bottom w:val="single" w:sz="4" w:space="0" w:color="000000" w:themeColor="text1"/>
-            <w:right w:val="single" w:sz="4" w:space="0" w:color="000000" w:themeColor="text1"/>
-            <w:insideH w:val="single" w:sz="4" w:space="0" w:color="000000" w:themeColor="text1"/>
-            <w:insideV w:val="single" w:sz="4" w:space="0" w:color="000000" w:themeColor="text1"/>
-          </w:tblBorders>
-        </w:tblPrEx>
         <w:trPr>
-          <w:trHeight w:val="244"/>
+          <w:trHeight w:val="386"/>
         </w:trPr>
         <w:tc>
           <w:tcPr>
-            <w:tcW w:w="531" w:type="dxa"/>
+            <w:tcW w:w="1202" w:type="dxa"/>
+            <w:tcBorders>
+              <w:left w:val="single" w:sz="12" w:space="0" w:color="auto"/>
+            </w:tcBorders>
+            <w:shd w:val="clear" w:color="auto" w:fill="FFFFFF" w:themeFill="background1"/>
             <w:vAlign w:val="center"/>
           </w:tcPr>
           <w:p>
             <w:pPr>
-              <w:pStyle w:val="ListParagraph"/>
-              <w:numPr>
-                <w:ilvl w:val="0"/>
-                <w:numId w:val="32"/>
-              </w:numPr>
-              <w:jc w:val="center"/>
-              <w:rPr>
-                <w:b/>
-                <w:bCs/>
-                <w:sz w:val="28"/>
-                <w:szCs w:val="28"/>
-                <w:rtl/>
-                <w:lang w:bidi="ar-EG"/>
+              <w:pStyle w:val="StrongPar"/>
+              <w:rPr>
+                <w:rStyle w:val="Strong"/>
+                <w:b/>
+                <w:bCs w:val="0"/>
+                <w:szCs w:val="24"/>
+                <w:rtl/>
               </w:rPr>
             </w:pPr>
+            <w:r>
+              <w:rPr>
+                <w:rStyle w:val="Strong"/>
+                <w:b/>
+                <w:bCs w:val="0"/>
+              </w:rPr>
+              <w:t>$NUM$</w:t>
+            </w:r>
           </w:p>
         </w:tc>
         <w:tc>
           <w:tcPr>
-            <w:tcW w:w="1398" w:type="dxa"/>
+            <w:tcW w:w="1292" w:type="dxa"/>
+            <w:shd w:val="clear" w:color="auto" w:fill="FFFFFF" w:themeFill="background1"/>
             <w:vAlign w:val="center"/>
           </w:tcPr>
           <w:p>
             <w:pPr>
-              <w:jc w:val="center"/>
-              <w:rPr>
-                <w:b/>
-                <w:bCs/>
-                <w:sz w:val="28"/>
-                <w:szCs w:val="28"/>
-                <w:rtl/>
-                <w:lang w:bidi="ar-EG"/>
+              <w:pStyle w:val="StrongPar"/>
+              <w:rPr>
+                <w:rStyle w:val="Strong"/>
+                <w:b/>
+                <w:bCs w:val="0"/>
+                <w:szCs w:val="24"/>
+                <w:rtl/>
               </w:rPr>
             </w:pPr>
             <w:r>
               <w:rPr>
-                <w:rFonts w:hint="cs"/>
-                <w:b/>
-                <w:bCs/>
-                <w:sz w:val="28"/>
-                <w:szCs w:val="28"/>
-                <w:rtl/>
-                <w:lang w:bidi="ar-EG"/>
-              </w:rPr>
-              <w:t>جندي</w:t>
+                <w:rStyle w:val="Strong"/>
+                <w:b/>
+                <w:bCs w:val="0"/>
+              </w:rPr>
+              <w:t>$LVL$</w:t>
             </w:r>
           </w:p>
         </w:tc>
         <w:tc>
           <w:tcPr>
-            <w:tcW w:w="3379" w:type="dxa"/>
+            <w:tcW w:w="3248" w:type="dxa"/>
+            <w:shd w:val="clear" w:color="auto" w:fill="FFFFFF" w:themeFill="background1"/>
+            <w:vAlign w:val="center"/>
           </w:tcPr>
           <w:p>
             <w:pPr>
-              <w:jc w:val="center"/>
+              <w:pStyle w:val="StrongPar"/>
+              <w:rPr>
+                <w:rStyle w:val="Strong"/>
+                <w:b/>
+                <w:bCs w:val="0"/>
+                <w:szCs w:val="24"/>
+                <w:rtl/>
+              </w:rPr>
             </w:pPr>
-            <w:sdt>
-              <w:sdtPr>
-                <w:rPr>
-                  <w:b/>
-                  <w:bCs/>
-                  <w:noProof/>
-                  <w:sz w:val="28"/>
-                  <w:szCs w:val="28"/>
-                  <w:rtl/>
-                  <w:lang w:bidi="ar-EG"/>
-                </w:rPr>
-                <w:alias w:val="الأسماء"/>
-                <w:tag w:val="الأسماء"/>
-                <w:id w:val="1615711754"/>
-                <w:placeholder>
-                  <w:docPart w:val="ACECEAECCE8B477CB8D003721EBBCA8E"/>
-                </w:placeholder>
-                <w:dropDownList>
-                  <w:listItem w:value="Choose an item."/>
-                  <w:listItem w:displayText="احمـــــد السيــــد شعبــــان محمـــد" w:value="احمـــــد السيــــد شعبــــان محمـــد"/>
-                  <w:listItem w:displayText="محمـــد ضيـــاء عبدالعـــال محمــد" w:value="محمـــد ضيـــاء عبدالعـــال محمــد"/>
-                  <w:listItem w:displayText="احمــــد خالــــد احمـــــد بيومــــي" w:value="احمــــد خالــــد احمـــــد بيومــــي"/>
-                  <w:listItem w:displayText="محمـــود صـلاح سعــد إسماعيـــل" w:value="محمـــود صـلاح سعــد إسماعيـــل"/>
-                  <w:listItem w:displayText="ياســـر عبدالرؤوف عبدالسميــــع" w:value="ياســـر عبدالرؤوف عبدالسميــــع"/>
-                  <w:listItem w:displayText="عبــــد الرحمـــن قطــــب أحمــــد" w:value="عبــــد الرحمـــن قطــــب أحمــــد"/>
-                  <w:listItem w:displayText="عـــز الديـــــن عـــادل حسيـــــــن" w:value="عـــز الديـــــن عـــادل حسيـــــــن"/>
-                  <w:listItem w:displayText="خالـــــد محمــــد هاشـــم محمـــــد" w:value="خالـــــد محمــــد هاشـــم محمـــــد"/>
-                  <w:listItem w:displayText="وليـــــد السيـــــد عبدالحليـــــم" w:value="وليـــــد السيـــــد عبدالحليـــــم"/>
-                  <w:listItem w:displayText="أدهـــم محمـــد الحلــي محمــود" w:value="أدهـــم محمـــد الحلــي محمــود"/>
-                  <w:listItem w:displayText="أمجــد ياســر محمـود عبـدالعزيـز" w:value="أمجــد ياســر محمـود عبـدالعزيـز"/>
-                </w:dropDownList>
-              </w:sdtPr>
-              <w:sdtContent>
-                <w:r>
-                  <w:rPr>
-                    <w:b/>
-                    <w:bCs/>
-                    <w:noProof/>
-                    <w:sz w:val="28"/>
-                    <w:szCs w:val="28"/>
-                    <w:rtl/>
-                    <w:lang w:bidi="ar-EG"/>
-                  </w:rPr>
-                  <w:t>احمـــــد السيــــد شعبــــان محمـــد</w:t>
-                </w:r>
-              </w:sdtContent>
-            </w:sdt>
+            <w:r>
+              <w:rPr>
+                <w:rStyle w:val="Strong"/>
+                <w:b/>
+                <w:bCs w:val="0"/>
+              </w:rPr>
+              <w:t>$NAME$</w:t>
+            </w:r>
           </w:p>
         </w:tc>
         <w:tc>
           <w:tcPr>
-            <w:tcW w:w="1687" w:type="dxa"/>
+            <w:tcW w:w="1440" w:type="dxa"/>
+            <w:shd w:val="clear" w:color="auto" w:fill="FFFFFF" w:themeFill="background1"/>
             <w:vAlign w:val="center"/>
           </w:tcPr>
           <w:p>
             <w:pPr>
-              <w:jc w:val="center"/>
-              <w:rPr>
-                <w:b/>
-                <w:bCs/>
-                <w:sz w:val="28"/>
-                <w:szCs w:val="28"/>
-                <w:lang w:bidi="ar-EG"/>
+              <w:pStyle w:val="StrongPar"/>
+              <w:rPr>
+                <w:rStyle w:val="Strong"/>
+                <w:b/>
+                <w:bCs w:val="0"/>
+                <w:szCs w:val="24"/>
+                <w:rtl/>
               </w:rPr>
             </w:pPr>
             <w:r>
               <w:rPr>
-                <w:rFonts w:hint="cs"/>
-                <w:b/>
-                <w:bCs/>
-                <w:sz w:val="28"/>
-                <w:szCs w:val="28"/>
-                <w:rtl/>
-                <w:lang w:bidi="ar-EG"/>
-              </w:rPr>
-              <w:t>أجازة ميدانية</w:t>
+                <w:rStyle w:val="Strong"/>
+                <w:b/>
+                <w:bCs w:val="0"/>
+              </w:rPr>
+              <w:t>$STATUS$</w:t>
             </w:r>
           </w:p>
         </w:tc>
         <w:tc>
           <w:tcPr>
-            <w:tcW w:w="1845" w:type="dxa"/>
+            <w:tcW w:w="1730" w:type="dxa"/>
+            <w:shd w:val="clear" w:color="auto" w:fill="FFFFFF" w:themeFill="background1"/>
             <w:vAlign w:val="center"/>
           </w:tcPr>
           <w:p>
             <w:pPr>
-              <w:jc w:val="center"/>
-              <w:rPr>
-                <w:b/>
-                <w:bCs/>
-                <w:sz w:val="28"/>
-                <w:szCs w:val="28"/>
-                <w:rtl/>
-                <w:lang w:bidi="ar-EG"/>
+              <w:pStyle w:val="StrongPar"/>
+              <w:rPr>
+                <w:rStyle w:val="Strong"/>
+                <w:b/>
+                <w:bCs w:val="0"/>
+                <w:szCs w:val="24"/>
+                <w:rtl/>
               </w:rPr>
             </w:pPr>
             <w:r>
               <w:rPr>
-                <w:rFonts w:hint="cs"/>
-                <w:b/>
-                <w:bCs/>
-                <w:sz w:val="28"/>
-                <w:szCs w:val="28"/>
-                <w:rtl/>
-                <w:lang w:bidi="ar-EG"/>
-              </w:rPr>
-              <w:t>17</w:t>
-            </w:r>
-            <w:r>
-              <w:rPr>
-                <w:rFonts w:hint="cs"/>
-                <w:b/>
-                <w:bCs/>
-                <w:sz w:val="28"/>
-                <w:szCs w:val="28"/>
-                <w:rtl/>
-                <w:lang w:bidi="ar-EG"/>
-              </w:rPr>
-              <w:t>/</w:t>
-            </w:r>
-            <w:r>
-              <w:rPr>
-                <w:rFonts w:hint="cs"/>
-                <w:b/>
-                <w:bCs/>
-                <w:sz w:val="28"/>
-                <w:szCs w:val="28"/>
-                <w:rtl/>
-                <w:lang w:bidi="ar-EG"/>
-              </w:rPr>
-              <w:t>03</w:t>
-            </w:r>
-            <w:r>
-              <w:rPr>
-                <w:rFonts w:hint="cs"/>
-                <w:b/>
-                <w:bCs/>
-                <w:sz w:val="28"/>
-                <w:szCs w:val="28"/>
-                <w:rtl/>
-                <w:lang w:bidi="ar-EG"/>
-              </w:rPr>
-              <w:t>/</w:t>
-            </w:r>
-            <w:r>
-              <w:rPr>
-                <w:rFonts w:hint="cs"/>
-                <w:b/>
-                <w:bCs/>
-                <w:sz w:val="28"/>
-                <w:szCs w:val="28"/>
-                <w:rtl/>
-                <w:lang w:bidi="ar-EG"/>
-              </w:rPr>
-              <w:t>2024</w:t>
+                <w:rStyle w:val="Strong"/>
+                <w:b/>
+                <w:bCs w:val="0"/>
+              </w:rPr>
+              <w:t>$FROMDATE$</w:t>
             </w:r>
           </w:p>
         </w:tc>
         <w:tc>
           <w:tcPr>
-            <w:tcW w:w="1720" w:type="dxa"/>
+            <w:tcW w:w="1648" w:type="dxa"/>
+            <w:tcBorders>
+              <w:right w:val="single" w:sz="12" w:space="0" w:color="auto"/>
+            </w:tcBorders>
+            <w:shd w:val="clear" w:color="auto" w:fill="FFFFFF" w:themeFill="background1"/>
             <w:vAlign w:val="center"/>
           </w:tcPr>
           <w:p>
             <w:pPr>
-              <w:jc w:val="center"/>
-              <w:rPr>
-                <w:b/>
-                <w:bCs/>
-                <w:sz w:val="28"/>
-                <w:szCs w:val="28"/>
-                <w:rtl/>
-                <w:lang w:bidi="ar-EG"/>
+              <w:pStyle w:val="StrongPar"/>
+              <w:rPr>
+                <w:rStyle w:val="Strong"/>
+                <w:b/>
+                <w:bCs w:val="0"/>
+                <w:szCs w:val="24"/>
+                <w:rtl/>
               </w:rPr>
             </w:pPr>
             <w:r>
               <w:rPr>
-                <w:rFonts w:hint="cs"/>
-                <w:b/>
-                <w:bCs/>
-                <w:sz w:val="28"/>
-                <w:szCs w:val="28"/>
-                <w:rtl/>
-                <w:lang w:bidi="ar-EG"/>
-              </w:rPr>
-              <w:t>25</w:t>
-            </w:r>
-            <w:r>
-              <w:rPr>
-                <w:rFonts w:hint="cs"/>
-                <w:b/>
-                <w:bCs/>
-                <w:sz w:val="28"/>
-                <w:szCs w:val="28"/>
-                <w:rtl/>
-                <w:lang w:bidi="ar-EG"/>
-              </w:rPr>
-              <w:t>/</w:t>
-            </w:r>
-            <w:r>
-              <w:rPr>
-                <w:rFonts w:hint="cs"/>
-                <w:b/>
-                <w:bCs/>
-                <w:sz w:val="28"/>
-                <w:szCs w:val="28"/>
-                <w:rtl/>
-                <w:lang w:bidi="ar-EG"/>
-              </w:rPr>
-              <w:t>03</w:t>
-            </w:r>
-            <w:r>
-              <w:rPr>
-                <w:rFonts w:hint="cs"/>
-                <w:b/>
-                <w:bCs/>
-                <w:sz w:val="28"/>
-                <w:szCs w:val="28"/>
-                <w:rtl/>
-                <w:lang w:bidi="ar-EG"/>
-              </w:rPr>
-              <w:t>/</w:t>
-            </w:r>
-            <w:r>
-              <w:rPr>
-                <w:rFonts w:hint="cs"/>
-                <w:b/>
-                <w:bCs/>
-                <w:sz w:val="28"/>
-                <w:szCs w:val="28"/>
-                <w:rtl/>
-                <w:lang w:bidi="ar-EG"/>
-              </w:rPr>
-              <w:t>2024</w:t>
-            </w:r>
-          </w:p>
-        </w:tc>
-      </w:tr>
-      <w:tr>
-        <w:tblPrEx>
-          <w:tblBorders>
-            <w:top w:val="single" w:sz="4" w:space="0" w:color="000000" w:themeColor="text1"/>
-            <w:left w:val="single" w:sz="4" w:space="0" w:color="000000" w:themeColor="text1"/>
-            <w:bottom w:val="single" w:sz="4" w:space="0" w:color="000000" w:themeColor="text1"/>
-            <w:right w:val="single" w:sz="4" w:space="0" w:color="000000" w:themeColor="text1"/>
-            <w:insideH w:val="single" w:sz="4" w:space="0" w:color="000000" w:themeColor="text1"/>
-            <w:insideV w:val="single" w:sz="4" w:space="0" w:color="000000" w:themeColor="text1"/>
-          </w:tblBorders>
-        </w:tblPrEx>
-        <w:trPr>
-          <w:trHeight w:val="244"/>
-        </w:trPr>
-        <w:tc>
-          <w:tcPr>
-            <w:tcW w:w="531" w:type="dxa"/>
-            <w:vAlign w:val="center"/>
-          </w:tcPr>
-          <w:p>
-            <w:pPr>
-              <w:pStyle w:val="ListParagraph"/>
-              <w:numPr>
-                <w:ilvl w:val="0"/>
-                <w:numId w:val="32"/>
-              </w:numPr>
-              <w:jc w:val="center"/>
-              <w:rPr>
-                <w:b/>
-                <w:bCs/>
-                <w:sz w:val="28"/>
-                <w:szCs w:val="28"/>
-                <w:rtl/>
-                <w:lang w:bidi="ar-EG"/>
-              </w:rPr>
-            </w:pPr>
-          </w:p>
-        </w:tc>
-        <w:tc>
-          <w:tcPr>
-            <w:tcW w:w="1398" w:type="dxa"/>
-            <w:vAlign w:val="center"/>
-          </w:tcPr>
-          <w:p>
-            <w:pPr>
-              <w:jc w:val="center"/>
-              <w:rPr>
-                <w:b/>
-                <w:bCs/>
-                <w:sz w:val="28"/>
-                <w:szCs w:val="28"/>
-                <w:rtl/>
-                <w:lang w:bidi="ar-EG"/>
-              </w:rPr>
-            </w:pPr>
-            <w:r>
-              <w:rPr>
-                <w:rFonts w:hint="cs"/>
-                <w:b/>
-                <w:bCs/>
-                <w:sz w:val="28"/>
-                <w:szCs w:val="28"/>
-                <w:rtl/>
-                <w:lang w:bidi="ar-EG"/>
-              </w:rPr>
-              <w:t>جندي</w:t>
-            </w:r>
-          </w:p>
-        </w:tc>
-        <w:tc>
-          <w:tcPr>
-            <w:tcW w:w="3379" w:type="dxa"/>
-          </w:tcPr>
-          <w:p>
-            <w:pPr>
-              <w:jc w:val="center"/>
-            </w:pPr>
-            <w:sdt>
-              <w:sdtPr>
-                <w:rPr>
-                  <w:b/>
-                  <w:bCs/>
-                  <w:noProof/>
-                  <w:sz w:val="28"/>
-                  <w:szCs w:val="28"/>
-                  <w:rtl/>
-                  <w:lang w:bidi="ar-EG"/>
-                </w:rPr>
-                <w:alias w:val="الأسماء"/>
-                <w:tag w:val="الأسماء"/>
-                <w:id w:val="123198250"/>
-                <w:placeholder>
-                  <w:docPart w:val="ADCB1837D7E347B5BCD63ED11C1F3F3E"/>
-                </w:placeholder>
-                <w:dropDownList>
-                  <w:listItem w:value="Choose an item."/>
-                  <w:listItem w:displayText="احمـــــد السيــــد شعبــــان محمـــد" w:value="احمـــــد السيــــد شعبــــان محمـــد"/>
-                  <w:listItem w:displayText="محمـــد ضيـــاء عبدالعـــال محمــد" w:value="محمـــد ضيـــاء عبدالعـــال محمــد"/>
-                  <w:listItem w:displayText="احمــــد خالــــد احمـــــد بيومــــي" w:value="احمــــد خالــــد احمـــــد بيومــــي"/>
-                  <w:listItem w:displayText="محمـــود صـلاح سعــد إسماعيـــل" w:value="محمـــود صـلاح سعــد إسماعيـــل"/>
-                  <w:listItem w:displayText="ياســـر عبدالرؤوف عبدالسميــــع" w:value="ياســـر عبدالرؤوف عبدالسميــــع"/>
-                  <w:listItem w:displayText="عبــــد الرحمـــن قطــــب أحمــــد" w:value="عبــــد الرحمـــن قطــــب أحمــــد"/>
-                  <w:listItem w:displayText="عـــز الديـــــن عـــادل حسيـــــــن" w:value="عـــز الديـــــن عـــادل حسيـــــــن"/>
-                  <w:listItem w:displayText="خالـــــد محمــــد هاشـــم محمـــــد" w:value="خالـــــد محمــــد هاشـــم محمـــــد"/>
-                  <w:listItem w:displayText="وليـــــد السيـــــد عبدالحليـــــم" w:value="وليـــــد السيـــــد عبدالحليـــــم"/>
-                  <w:listItem w:displayText="أدهـــم محمـــد الحلــي محمــود" w:value="أدهـــم محمـــد الحلــي محمــود"/>
-                  <w:listItem w:displayText="أمجــد ياســر محمـود عبـدالعزيـز" w:value="أمجــد ياســر محمـود عبـدالعزيـز"/>
-                </w:dropDownList>
-              </w:sdtPr>
-              <w:sdtContent>
-                <w:r>
-                  <w:rPr>
-                    <w:b/>
-                    <w:bCs/>
-                    <w:noProof/>
-                    <w:sz w:val="28"/>
-                    <w:szCs w:val="28"/>
-                    <w:rtl/>
-                    <w:lang w:bidi="ar-EG"/>
-                  </w:rPr>
-                  <w:t>محمـــود صـلاح سعــد إسماعيـــل</w:t>
-                </w:r>
-              </w:sdtContent>
-            </w:sdt>
-          </w:p>
-        </w:tc>
-        <w:tc>
-          <w:tcPr>
-            <w:tcW w:w="1687" w:type="dxa"/>
-            <w:vAlign w:val="center"/>
-          </w:tcPr>
-          <w:p>
-            <w:pPr>
-              <w:jc w:val="center"/>
-              <w:rPr>
-                <w:b/>
-                <w:bCs/>
-                <w:sz w:val="28"/>
-                <w:szCs w:val="28"/>
-                <w:lang w:bidi="ar-EG"/>
-              </w:rPr>
-            </w:pPr>
-            <w:r>
-              <w:rPr>
-                <w:rFonts w:hint="cs"/>
-                <w:b/>
-                <w:bCs/>
-                <w:sz w:val="28"/>
-                <w:szCs w:val="28"/>
-                <w:rtl/>
-                <w:lang w:bidi="ar-EG"/>
-              </w:rPr>
-              <w:t>أجازة ميدانية</w:t>
-            </w:r>
-          </w:p>
-        </w:tc>
-        <w:tc>
-          <w:tcPr>
-            <w:tcW w:w="1845" w:type="dxa"/>
-            <w:vAlign w:val="center"/>
-          </w:tcPr>
-          <w:p>
-            <w:pPr>
-              <w:jc w:val="center"/>
-              <w:rPr>
-                <w:b/>
-                <w:bCs/>
-                <w:sz w:val="28"/>
-                <w:szCs w:val="28"/>
-                <w:rtl/>
-                <w:lang w:bidi="ar-EG"/>
-              </w:rPr>
-            </w:pPr>
-            <w:r>
-              <w:rPr>
-                <w:rFonts w:hint="cs"/>
-                <w:b/>
-                <w:bCs/>
-                <w:sz w:val="28"/>
-                <w:szCs w:val="28"/>
-                <w:rtl/>
-                <w:lang w:bidi="ar-EG"/>
-              </w:rPr>
-              <w:t>17</w:t>
-            </w:r>
-            <w:r>
-              <w:rPr>
-                <w:rFonts w:hint="cs"/>
-                <w:b/>
-                <w:bCs/>
-                <w:sz w:val="28"/>
-                <w:szCs w:val="28"/>
-                <w:rtl/>
-                <w:lang w:bidi="ar-EG"/>
-              </w:rPr>
-              <w:t>/</w:t>
-            </w:r>
-            <w:r>
-              <w:rPr>
-                <w:rFonts w:hint="cs"/>
-                <w:b/>
-                <w:bCs/>
-                <w:sz w:val="28"/>
-                <w:szCs w:val="28"/>
-                <w:rtl/>
-                <w:lang w:bidi="ar-EG"/>
-              </w:rPr>
-              <w:t>03</w:t>
-            </w:r>
-            <w:r>
-              <w:rPr>
-                <w:rFonts w:hint="cs"/>
-                <w:b/>
-                <w:bCs/>
-                <w:sz w:val="28"/>
-                <w:szCs w:val="28"/>
-                <w:rtl/>
-                <w:lang w:bidi="ar-EG"/>
-              </w:rPr>
-              <w:t>/</w:t>
-            </w:r>
-            <w:r>
-              <w:rPr>
-                <w:rFonts w:hint="cs"/>
-                <w:b/>
-                <w:bCs/>
-                <w:sz w:val="28"/>
-                <w:szCs w:val="28"/>
-                <w:rtl/>
-                <w:lang w:bidi="ar-EG"/>
-              </w:rPr>
-              <w:t>2024</w:t>
-            </w:r>
-          </w:p>
-        </w:tc>
-        <w:tc>
-          <w:tcPr>
-            <w:tcW w:w="1720" w:type="dxa"/>
-            <w:vAlign w:val="center"/>
-          </w:tcPr>
-          <w:p>
-            <w:pPr>
-              <w:jc w:val="center"/>
-              <w:rPr>
-                <w:b/>
-                <w:bCs/>
-                <w:sz w:val="28"/>
-                <w:szCs w:val="28"/>
-                <w:rtl/>
-                <w:lang w:bidi="ar-EG"/>
-              </w:rPr>
-            </w:pPr>
-            <w:r>
-              <w:rPr>
-                <w:rFonts w:hint="cs"/>
-                <w:b/>
-                <w:bCs/>
-                <w:sz w:val="28"/>
-                <w:szCs w:val="28"/>
-                <w:rtl/>
-                <w:lang w:bidi="ar-EG"/>
-              </w:rPr>
-              <w:t>25</w:t>
-            </w:r>
-            <w:r>
-              <w:rPr>
-                <w:rFonts w:hint="cs"/>
-                <w:b/>
-                <w:bCs/>
-                <w:sz w:val="28"/>
-                <w:szCs w:val="28"/>
-                <w:rtl/>
-                <w:lang w:bidi="ar-EG"/>
-              </w:rPr>
-              <w:t>/</w:t>
-            </w:r>
-            <w:r>
-              <w:rPr>
-                <w:rFonts w:hint="cs"/>
-                <w:b/>
-                <w:bCs/>
-                <w:sz w:val="28"/>
-                <w:szCs w:val="28"/>
-                <w:rtl/>
-                <w:lang w:bidi="ar-EG"/>
-              </w:rPr>
-              <w:t>03</w:t>
-            </w:r>
-            <w:r>
-              <w:rPr>
-                <w:rFonts w:hint="cs"/>
-                <w:b/>
-                <w:bCs/>
-                <w:sz w:val="28"/>
-                <w:szCs w:val="28"/>
-                <w:rtl/>
-                <w:lang w:bidi="ar-EG"/>
-              </w:rPr>
-              <w:t>/</w:t>
-            </w:r>
-            <w:r>
-              <w:rPr>
-                <w:rFonts w:hint="cs"/>
-                <w:b/>
-                <w:bCs/>
-                <w:sz w:val="28"/>
-                <w:szCs w:val="28"/>
-                <w:rtl/>
-                <w:lang w:bidi="ar-EG"/>
-              </w:rPr>
-              <w:t>2024</w:t>
-            </w:r>
-          </w:p>
-        </w:tc>
-      </w:tr>
-      <w:tr>
-        <w:tblPrEx>
-          <w:tblBorders>
-            <w:top w:val="single" w:sz="4" w:space="0" w:color="000000" w:themeColor="text1"/>
-            <w:left w:val="single" w:sz="4" w:space="0" w:color="000000" w:themeColor="text1"/>
-            <w:bottom w:val="single" w:sz="4" w:space="0" w:color="000000" w:themeColor="text1"/>
-            <w:right w:val="single" w:sz="4" w:space="0" w:color="000000" w:themeColor="text1"/>
-            <w:insideH w:val="single" w:sz="4" w:space="0" w:color="000000" w:themeColor="text1"/>
-            <w:insideV w:val="single" w:sz="4" w:space="0" w:color="000000" w:themeColor="text1"/>
-          </w:tblBorders>
-        </w:tblPrEx>
-        <w:trPr>
-          <w:trHeight w:val="244"/>
-        </w:trPr>
-        <w:tc>
-          <w:tcPr>
-            <w:tcW w:w="531" w:type="dxa"/>
-            <w:vAlign w:val="center"/>
-          </w:tcPr>
-          <w:p>
-            <w:pPr>
-              <w:pStyle w:val="ListParagraph"/>
-              <w:numPr>
-                <w:ilvl w:val="0"/>
-                <w:numId w:val="32"/>
-              </w:numPr>
-              <w:jc w:val="center"/>
-              <w:rPr>
-                <w:b/>
-                <w:bCs/>
-                <w:sz w:val="28"/>
-                <w:szCs w:val="28"/>
-                <w:rtl/>
-                <w:lang w:bidi="ar-EG"/>
-              </w:rPr>
-            </w:pPr>
-          </w:p>
-        </w:tc>
-        <w:tc>
-          <w:tcPr>
-            <w:tcW w:w="1398" w:type="dxa"/>
-            <w:vAlign w:val="center"/>
-          </w:tcPr>
-          <w:p>
-            <w:pPr>
-              <w:jc w:val="center"/>
-              <w:rPr>
-                <w:b/>
-                <w:bCs/>
-                <w:sz w:val="28"/>
-                <w:szCs w:val="28"/>
-                <w:rtl/>
-                <w:lang w:bidi="ar-EG"/>
-              </w:rPr>
-            </w:pPr>
-            <w:r>
-              <w:rPr>
-                <w:rFonts w:hint="cs"/>
-                <w:b/>
-                <w:bCs/>
-                <w:sz w:val="28"/>
-                <w:szCs w:val="28"/>
-                <w:rtl/>
-                <w:lang w:bidi="ar-EG"/>
-              </w:rPr>
-              <w:t>جندي</w:t>
-            </w:r>
-          </w:p>
-        </w:tc>
-        <w:tc>
-          <w:tcPr>
-            <w:tcW w:w="3379" w:type="dxa"/>
-          </w:tcPr>
-          <w:p>
-            <w:pPr>
-              <w:jc w:val="center"/>
-            </w:pPr>
-            <w:sdt>
-              <w:sdtPr>
-                <w:rPr>
-                  <w:b/>
-                  <w:bCs/>
-                  <w:noProof/>
-                  <w:sz w:val="28"/>
-                  <w:szCs w:val="28"/>
-                  <w:rtl/>
-                  <w:lang w:bidi="ar-EG"/>
-                </w:rPr>
-                <w:alias w:val="الأسماء"/>
-                <w:tag w:val="الأسماء"/>
-                <w:id w:val="933175859"/>
-                <w:placeholder>
-                  <w:docPart w:val="7BCE983EDD9B4DF6A262C6975028E55A"/>
-                </w:placeholder>
-                <w:dropDownList>
-                  <w:listItem w:value="Choose an item."/>
-                  <w:listItem w:displayText="احمـــــد السيــــد شعبــــان محمـــد" w:value="احمـــــد السيــــد شعبــــان محمـــد"/>
-                  <w:listItem w:displayText="محمـــد ضيـــاء عبدالعـــال محمــد" w:value="محمـــد ضيـــاء عبدالعـــال محمــد"/>
-                  <w:listItem w:displayText="احمــــد خالــــد احمـــــد بيومــــي" w:value="احمــــد خالــــد احمـــــد بيومــــي"/>
-                  <w:listItem w:displayText="محمـــود صـلاح سعــد إسماعيـــل" w:value="محمـــود صـلاح سعــد إسماعيـــل"/>
-                  <w:listItem w:displayText="ياســـر عبدالرؤوف عبدالسميــــع" w:value="ياســـر عبدالرؤوف عبدالسميــــع"/>
-                  <w:listItem w:displayText="عبــــد الرحمـــن قطــــب أحمــــد" w:value="عبــــد الرحمـــن قطــــب أحمــــد"/>
-                  <w:listItem w:displayText="عـــز الديـــــن عـــادل حسيـــــــن" w:value="عـــز الديـــــن عـــادل حسيـــــــن"/>
-                  <w:listItem w:displayText="خالـــــد محمــــد هاشـــم محمـــــد" w:value="خالـــــد محمــــد هاشـــم محمـــــد"/>
-                  <w:listItem w:displayText="وليـــــد السيـــــد عبدالحليـــــم" w:value="وليـــــد السيـــــد عبدالحليـــــم"/>
-                  <w:listItem w:displayText="أدهـــم محمـــد الحلــي محمــود" w:value="أدهـــم محمـــد الحلــي محمــود"/>
-                  <w:listItem w:displayText="أمجــد ياســر محمـود عبـدالعزيـز" w:value="أمجــد ياســر محمـود عبـدالعزيـز"/>
-                </w:dropDownList>
-              </w:sdtPr>
-              <w:sdtContent>
-                <w:r>
-                  <w:rPr>
-                    <w:b/>
-                    <w:bCs/>
-                    <w:noProof/>
-                    <w:sz w:val="28"/>
-                    <w:szCs w:val="28"/>
-                    <w:rtl/>
-                    <w:lang w:bidi="ar-EG"/>
-                  </w:rPr>
-                  <w:t>خالـــــد محمــــد هاشـــم محمـــــد</w:t>
-                </w:r>
-              </w:sdtContent>
-            </w:sdt>
-          </w:p>
-        </w:tc>
-        <w:tc>
-          <w:tcPr>
-            <w:tcW w:w="1687" w:type="dxa"/>
-            <w:vAlign w:val="center"/>
-          </w:tcPr>
-          <w:p>
-            <w:pPr>
-              <w:jc w:val="center"/>
-              <w:rPr>
-                <w:b/>
-                <w:bCs/>
-                <w:sz w:val="28"/>
-                <w:szCs w:val="28"/>
-                <w:lang w:bidi="ar-EG"/>
-              </w:rPr>
-            </w:pPr>
-            <w:r>
-              <w:rPr>
-                <w:rFonts w:hint="cs"/>
-                <w:b/>
-                <w:bCs/>
-                <w:sz w:val="28"/>
-                <w:szCs w:val="28"/>
-                <w:rtl/>
-                <w:lang w:bidi="ar-EG"/>
-              </w:rPr>
-              <w:t>أجازة ميدانية</w:t>
-            </w:r>
-          </w:p>
-        </w:tc>
-        <w:tc>
-          <w:tcPr>
-            <w:tcW w:w="1845" w:type="dxa"/>
-            <w:vAlign w:val="center"/>
-          </w:tcPr>
-          <w:p>
-            <w:pPr>
-              <w:jc w:val="center"/>
-              <w:rPr>
-                <w:b/>
-                <w:bCs/>
-                <w:sz w:val="28"/>
-                <w:szCs w:val="28"/>
-                <w:rtl/>
-                <w:lang w:bidi="ar-EG"/>
-              </w:rPr>
-            </w:pPr>
-            <w:r>
-              <w:rPr>
-                <w:rFonts w:hint="cs"/>
-                <w:b/>
-                <w:bCs/>
-                <w:sz w:val="28"/>
-                <w:szCs w:val="28"/>
-                <w:rtl/>
-                <w:lang w:bidi="ar-EG"/>
-              </w:rPr>
-              <w:t>16</w:t>
-            </w:r>
-            <w:r>
-              <w:rPr>
-                <w:rFonts w:hint="cs"/>
-                <w:b/>
-                <w:bCs/>
-                <w:sz w:val="28"/>
-                <w:szCs w:val="28"/>
-                <w:rtl/>
-                <w:lang w:bidi="ar-EG"/>
-              </w:rPr>
-              <w:t>/</w:t>
-            </w:r>
-            <w:r>
-              <w:rPr>
-                <w:rFonts w:hint="cs"/>
-                <w:b/>
-                <w:bCs/>
-                <w:sz w:val="28"/>
-                <w:szCs w:val="28"/>
-                <w:rtl/>
-                <w:lang w:bidi="ar-EG"/>
-              </w:rPr>
-              <w:t>03</w:t>
-            </w:r>
-            <w:r>
-              <w:rPr>
-                <w:rFonts w:hint="cs"/>
-                <w:b/>
-                <w:bCs/>
-                <w:sz w:val="28"/>
-                <w:szCs w:val="28"/>
-                <w:rtl/>
-                <w:lang w:bidi="ar-EG"/>
-              </w:rPr>
-              <w:t>/</w:t>
-            </w:r>
-            <w:r>
-              <w:rPr>
-                <w:rFonts w:hint="cs"/>
-                <w:b/>
-                <w:bCs/>
-                <w:sz w:val="28"/>
-                <w:szCs w:val="28"/>
-                <w:rtl/>
-                <w:lang w:bidi="ar-EG"/>
-              </w:rPr>
-              <w:t>2024</w:t>
-            </w:r>
-          </w:p>
-        </w:tc>
-        <w:tc>
-          <w:tcPr>
-            <w:tcW w:w="1720" w:type="dxa"/>
-            <w:vAlign w:val="center"/>
-          </w:tcPr>
-          <w:p>
-            <w:pPr>
-              <w:jc w:val="center"/>
-              <w:rPr>
-                <w:b/>
-                <w:bCs/>
-                <w:sz w:val="28"/>
-                <w:szCs w:val="28"/>
-                <w:rtl/>
-                <w:lang w:bidi="ar-EG"/>
-              </w:rPr>
-            </w:pPr>
-            <w:r>
-              <w:rPr>
-                <w:rFonts w:hint="cs"/>
-                <w:b/>
-                <w:bCs/>
-                <w:sz w:val="28"/>
-                <w:szCs w:val="28"/>
-                <w:rtl/>
-                <w:lang w:bidi="ar-EG"/>
-              </w:rPr>
-              <w:t>23</w:t>
-            </w:r>
-            <w:r>
-              <w:rPr>
-                <w:rFonts w:hint="cs"/>
-                <w:b/>
-                <w:bCs/>
-                <w:sz w:val="28"/>
-                <w:szCs w:val="28"/>
-                <w:rtl/>
-                <w:lang w:bidi="ar-EG"/>
-              </w:rPr>
-              <w:t>/</w:t>
-            </w:r>
-            <w:r>
-              <w:rPr>
-                <w:rFonts w:hint="cs"/>
-                <w:b/>
-                <w:bCs/>
-                <w:sz w:val="28"/>
-                <w:szCs w:val="28"/>
-                <w:rtl/>
-                <w:lang w:bidi="ar-EG"/>
-              </w:rPr>
-              <w:t>03</w:t>
-            </w:r>
-            <w:r>
-              <w:rPr>
-                <w:rFonts w:hint="cs"/>
-                <w:b/>
-                <w:bCs/>
-                <w:sz w:val="28"/>
-                <w:szCs w:val="28"/>
-                <w:rtl/>
-                <w:lang w:bidi="ar-EG"/>
-              </w:rPr>
-              <w:t>/</w:t>
-            </w:r>
-            <w:r>
-              <w:rPr>
-                <w:rFonts w:hint="cs"/>
-                <w:b/>
-                <w:bCs/>
-                <w:sz w:val="28"/>
-                <w:szCs w:val="28"/>
-                <w:rtl/>
-                <w:lang w:bidi="ar-EG"/>
-              </w:rPr>
-              <w:t>2024</w:t>
-            </w:r>
-          </w:p>
-        </w:tc>
-      </w:tr>
-      <w:tr>
-        <w:tblPrEx>
-          <w:tblBorders>
-            <w:top w:val="single" w:sz="4" w:space="0" w:color="000000" w:themeColor="text1"/>
-            <w:left w:val="single" w:sz="4" w:space="0" w:color="000000" w:themeColor="text1"/>
-            <w:bottom w:val="single" w:sz="4" w:space="0" w:color="000000" w:themeColor="text1"/>
-            <w:right w:val="single" w:sz="4" w:space="0" w:color="000000" w:themeColor="text1"/>
-            <w:insideH w:val="single" w:sz="4" w:space="0" w:color="000000" w:themeColor="text1"/>
-            <w:insideV w:val="single" w:sz="4" w:space="0" w:color="000000" w:themeColor="text1"/>
-          </w:tblBorders>
-        </w:tblPrEx>
-        <w:trPr>
-          <w:trHeight w:val="244"/>
-        </w:trPr>
-        <w:tc>
-          <w:tcPr>
-            <w:tcW w:w="531" w:type="dxa"/>
-            <w:vAlign w:val="center"/>
-          </w:tcPr>
-          <w:p>
-            <w:pPr>
-              <w:pStyle w:val="ListParagraph"/>
-              <w:numPr>
-                <w:ilvl w:val="0"/>
-                <w:numId w:val="32"/>
-              </w:numPr>
-              <w:jc w:val="center"/>
-              <w:rPr>
-                <w:b/>
-                <w:bCs/>
-                <w:sz w:val="28"/>
-                <w:szCs w:val="28"/>
-                <w:rtl/>
-                <w:lang w:bidi="ar-EG"/>
-              </w:rPr>
-            </w:pPr>
-          </w:p>
-        </w:tc>
-        <w:tc>
-          <w:tcPr>
-            <w:tcW w:w="1398" w:type="dxa"/>
-            <w:vAlign w:val="center"/>
-          </w:tcPr>
-          <w:p>
-            <w:pPr>
-              <w:jc w:val="center"/>
-              <w:rPr>
-                <w:b/>
-                <w:bCs/>
-                <w:sz w:val="28"/>
-                <w:szCs w:val="28"/>
-                <w:rtl/>
-                <w:lang w:bidi="ar-EG"/>
-              </w:rPr>
-            </w:pPr>
-            <w:r>
-              <w:rPr>
-                <w:rFonts w:hint="cs"/>
-                <w:b/>
-                <w:bCs/>
-                <w:sz w:val="28"/>
-                <w:szCs w:val="28"/>
-                <w:rtl/>
-                <w:lang w:bidi="ar-EG"/>
-              </w:rPr>
-              <w:t>جندي</w:t>
-            </w:r>
-          </w:p>
-        </w:tc>
-        <w:tc>
-          <w:tcPr>
-            <w:tcW w:w="3379" w:type="dxa"/>
-          </w:tcPr>
-          <w:p>
-            <w:pPr>
-              <w:jc w:val="center"/>
-            </w:pPr>
-            <w:sdt>
-              <w:sdtPr>
-                <w:rPr>
-                  <w:b/>
-                  <w:bCs/>
-                  <w:noProof/>
-                  <w:sz w:val="28"/>
-                  <w:szCs w:val="28"/>
-                  <w:rtl/>
-                  <w:lang w:bidi="ar-EG"/>
-                </w:rPr>
-                <w:alias w:val="الأسماء"/>
-                <w:tag w:val="الأسماء"/>
-                <w:id w:val="-640112420"/>
-                <w:placeholder>
-                  <w:docPart w:val="4F4F9F3118CA403E9CC2EE603E094D56"/>
-                </w:placeholder>
-                <w:dropDownList>
-                  <w:listItem w:value="Choose an item."/>
-                  <w:listItem w:displayText="احمـــــد السيــــد شعبــــان محمـــد" w:value="احمـــــد السيــــد شعبــــان محمـــد"/>
-                  <w:listItem w:displayText="محمـــد ضيـــاء عبدالعـــال محمــد" w:value="محمـــد ضيـــاء عبدالعـــال محمــد"/>
-                  <w:listItem w:displayText="احمــــد خالــــد احمـــــد بيومــــي" w:value="احمــــد خالــــد احمـــــد بيومــــي"/>
-                  <w:listItem w:displayText="محمـــود صـلاح سعــد إسماعيـــل" w:value="محمـــود صـلاح سعــد إسماعيـــل"/>
-                  <w:listItem w:displayText="ياســـر عبدالرؤوف عبدالسميــــع" w:value="ياســـر عبدالرؤوف عبدالسميــــع"/>
-                  <w:listItem w:displayText="عبــــد الرحمـــن قطــــب أحمــــد" w:value="عبــــد الرحمـــن قطــــب أحمــــد"/>
-                  <w:listItem w:displayText="عـــز الديـــــن عـــادل حسيـــــــن" w:value="عـــز الديـــــن عـــادل حسيـــــــن"/>
-                  <w:listItem w:displayText="خالـــــد محمــــد هاشـــم محمـــــد" w:value="خالـــــد محمــــد هاشـــم محمـــــد"/>
-                  <w:listItem w:displayText="وليـــــد السيـــــد عبدالحليـــــم" w:value="وليـــــد السيـــــد عبدالحليـــــم"/>
-                  <w:listItem w:displayText="أدهـــم محمـــد الحلــي محمــود" w:value="أدهـــم محمـــد الحلــي محمــود"/>
-                  <w:listItem w:displayText="أمجــد ياســر محمـود عبـدالعزيـز" w:value="أمجــد ياســر محمـود عبـدالعزيـز"/>
-                </w:dropDownList>
-              </w:sdtPr>
-              <w:sdtContent>
-                <w:r>
-                  <w:rPr>
-                    <w:b/>
-                    <w:bCs/>
-                    <w:noProof/>
-                    <w:sz w:val="28"/>
-                    <w:szCs w:val="28"/>
-                    <w:rtl/>
-                    <w:lang w:bidi="ar-EG"/>
-                  </w:rPr>
-                  <w:t>عبــــد الرحمـــن قطــــب أحمــــد</w:t>
-                </w:r>
-              </w:sdtContent>
-            </w:sdt>
-          </w:p>
-        </w:tc>
-        <w:tc>
-          <w:tcPr>
-            <w:tcW w:w="1687" w:type="dxa"/>
-            <w:vAlign w:val="center"/>
-          </w:tcPr>
-          <w:p>
-            <w:pPr>
-              <w:jc w:val="center"/>
-              <w:rPr>
-                <w:b/>
-                <w:bCs/>
-                <w:sz w:val="28"/>
-                <w:szCs w:val="28"/>
-                <w:lang w:bidi="ar-EG"/>
-              </w:rPr>
-            </w:pPr>
-            <w:r>
-              <w:rPr>
-                <w:rFonts w:hint="cs"/>
-                <w:b/>
-                <w:bCs/>
-                <w:sz w:val="28"/>
-                <w:szCs w:val="28"/>
-                <w:rtl/>
-                <w:lang w:bidi="ar-EG"/>
-              </w:rPr>
-              <w:t>أجازة ميدانية</w:t>
-            </w:r>
-          </w:p>
-        </w:tc>
-        <w:tc>
-          <w:tcPr>
-            <w:tcW w:w="1845" w:type="dxa"/>
-            <w:vAlign w:val="center"/>
-          </w:tcPr>
-          <w:p>
-            <w:pPr>
-              <w:jc w:val="center"/>
-              <w:rPr>
-                <w:b/>
-                <w:bCs/>
-                <w:sz w:val="28"/>
-                <w:szCs w:val="28"/>
-                <w:rtl/>
-                <w:lang w:bidi="ar-EG"/>
-              </w:rPr>
-            </w:pPr>
-            <w:r>
-              <w:rPr>
-                <w:rFonts w:hint="cs"/>
-                <w:b/>
-                <w:bCs/>
-                <w:sz w:val="28"/>
-                <w:szCs w:val="28"/>
-                <w:rtl/>
-                <w:lang w:bidi="ar-EG"/>
-              </w:rPr>
-              <w:t>16</w:t>
-            </w:r>
-            <w:r>
-              <w:rPr>
-                <w:rFonts w:hint="cs"/>
-                <w:b/>
-                <w:bCs/>
-                <w:sz w:val="28"/>
-                <w:szCs w:val="28"/>
-                <w:rtl/>
-                <w:lang w:bidi="ar-EG"/>
-              </w:rPr>
-              <w:t>/</w:t>
-            </w:r>
-            <w:r>
-              <w:rPr>
-                <w:rFonts w:hint="cs"/>
-                <w:b/>
-                <w:bCs/>
-                <w:sz w:val="28"/>
-                <w:szCs w:val="28"/>
-                <w:rtl/>
-                <w:lang w:bidi="ar-EG"/>
-              </w:rPr>
-              <w:t>03</w:t>
-            </w:r>
-            <w:r>
-              <w:rPr>
-                <w:rFonts w:hint="cs"/>
-                <w:b/>
-                <w:bCs/>
-                <w:sz w:val="28"/>
-                <w:szCs w:val="28"/>
-                <w:rtl/>
-                <w:lang w:bidi="ar-EG"/>
-              </w:rPr>
-              <w:t>/</w:t>
-            </w:r>
-            <w:r>
-              <w:rPr>
-                <w:rFonts w:hint="cs"/>
-                <w:b/>
-                <w:bCs/>
-                <w:sz w:val="28"/>
-                <w:szCs w:val="28"/>
-                <w:rtl/>
-                <w:lang w:bidi="ar-EG"/>
-              </w:rPr>
-              <w:t>2024</w:t>
-            </w:r>
-          </w:p>
-        </w:tc>
-        <w:tc>
-          <w:tcPr>
-            <w:tcW w:w="1720" w:type="dxa"/>
-            <w:vAlign w:val="center"/>
-          </w:tcPr>
-          <w:p>
-            <w:pPr>
-              <w:jc w:val="center"/>
-              <w:rPr>
-                <w:b/>
-                <w:bCs/>
-                <w:sz w:val="28"/>
-                <w:szCs w:val="28"/>
-                <w:rtl/>
-                <w:lang w:bidi="ar-EG"/>
-              </w:rPr>
-            </w:pPr>
-            <w:r>
-              <w:rPr>
-                <w:rFonts w:hint="cs"/>
-                <w:b/>
-                <w:bCs/>
-                <w:sz w:val="28"/>
-                <w:szCs w:val="28"/>
-                <w:rtl/>
-                <w:lang w:bidi="ar-EG"/>
-              </w:rPr>
-              <w:t>23</w:t>
-            </w:r>
-            <w:r>
-              <w:rPr>
-                <w:rFonts w:hint="cs"/>
-                <w:b/>
-                <w:bCs/>
-                <w:sz w:val="28"/>
-                <w:szCs w:val="28"/>
-                <w:rtl/>
-                <w:lang w:bidi="ar-EG"/>
-              </w:rPr>
-              <w:t>/</w:t>
-            </w:r>
-            <w:r>
-              <w:rPr>
-                <w:rFonts w:hint="cs"/>
-                <w:b/>
-                <w:bCs/>
-                <w:sz w:val="28"/>
-                <w:szCs w:val="28"/>
-                <w:rtl/>
-                <w:lang w:bidi="ar-EG"/>
-              </w:rPr>
-              <w:t>03</w:t>
-            </w:r>
-            <w:r>
-              <w:rPr>
-                <w:rFonts w:hint="cs"/>
-                <w:b/>
-                <w:bCs/>
-                <w:sz w:val="28"/>
-                <w:szCs w:val="28"/>
-                <w:rtl/>
-                <w:lang w:bidi="ar-EG"/>
-              </w:rPr>
-              <w:t>/</w:t>
-            </w:r>
-            <w:r>
-              <w:rPr>
-                <w:rFonts w:hint="cs"/>
-                <w:b/>
-                <w:bCs/>
-                <w:sz w:val="28"/>
-                <w:szCs w:val="28"/>
-                <w:rtl/>
-                <w:lang w:bidi="ar-EG"/>
-              </w:rPr>
-              <w:t>2024</w:t>
-            </w:r>
-          </w:p>
-        </w:tc>
-      </w:tr>
-      <w:tr>
-        <w:tblPrEx>
-          <w:tblBorders>
-            <w:top w:val="single" w:sz="4" w:space="0" w:color="000000" w:themeColor="text1"/>
-            <w:left w:val="single" w:sz="4" w:space="0" w:color="000000" w:themeColor="text1"/>
-            <w:bottom w:val="single" w:sz="4" w:space="0" w:color="000000" w:themeColor="text1"/>
-            <w:right w:val="single" w:sz="4" w:space="0" w:color="000000" w:themeColor="text1"/>
-            <w:insideH w:val="single" w:sz="4" w:space="0" w:color="000000" w:themeColor="text1"/>
-            <w:insideV w:val="single" w:sz="4" w:space="0" w:color="000000" w:themeColor="text1"/>
-          </w:tblBorders>
-        </w:tblPrEx>
-        <w:trPr>
-          <w:trHeight w:val="244"/>
-        </w:trPr>
-        <w:tc>
-          <w:tcPr>
-            <w:tcW w:w="531" w:type="dxa"/>
-          </w:tcPr>
-          <w:p>
-            <w:pPr>
-              <w:ind w:left="90"/>
-              <w:rPr>
-                <w:b/>
-                <w:bCs/>
-                <w:sz w:val="28"/>
-                <w:szCs w:val="28"/>
-                <w:rtl/>
-                <w:lang w:bidi="ar-EG"/>
-              </w:rPr>
-            </w:pPr>
-            <w:r>
-              <w:rPr>
-                <w:rFonts w:hint="cs"/>
-                <w:b/>
-                <w:bCs/>
-                <w:sz w:val="28"/>
-                <w:szCs w:val="28"/>
-                <w:rtl/>
-                <w:lang w:bidi="ar-EG"/>
-              </w:rPr>
-              <w:t xml:space="preserve">5 </w:t>
-            </w:r>
-          </w:p>
-        </w:tc>
-        <w:tc>
-          <w:tcPr>
-            <w:tcW w:w="1398" w:type="dxa"/>
-          </w:tcPr>
-          <w:p>
-            <w:pPr>
-              <w:jc w:val="center"/>
-              <w:rPr>
-                <w:b/>
-                <w:bCs/>
-                <w:sz w:val="28"/>
-                <w:szCs w:val="28"/>
-                <w:rtl/>
-                <w:lang w:bidi="ar-EG"/>
-              </w:rPr>
-            </w:pPr>
-            <w:r>
-              <w:rPr>
-                <w:rFonts w:hint="cs"/>
-                <w:b/>
-                <w:bCs/>
-                <w:sz w:val="28"/>
-                <w:szCs w:val="28"/>
-                <w:rtl/>
-                <w:lang w:bidi="ar-EG"/>
-              </w:rPr>
-              <w:t>رقيب أول</w:t>
-            </w:r>
-          </w:p>
-        </w:tc>
-        <w:tc>
-          <w:tcPr>
-            <w:tcW w:w="3379" w:type="dxa"/>
-          </w:tcPr>
-          <w:p>
-            <w:pPr>
-              <w:jc w:val="center"/>
-            </w:pPr>
-            <w:sdt>
-              <w:sdtPr>
-                <w:rPr>
-                  <w:b/>
-                  <w:bCs/>
-                  <w:noProof/>
-                  <w:sz w:val="28"/>
-                  <w:szCs w:val="28"/>
-                  <w:rtl/>
-                  <w:lang w:bidi="ar-EG"/>
-                </w:rPr>
-                <w:alias w:val="الأسماء"/>
-                <w:tag w:val="الأسماء"/>
-                <w:id w:val="-2048981204"/>
-                <w:placeholder>
-                  <w:docPart w:val="0CDE3CEF1FE14970A6C5A6E021C156BA"/>
-                </w:placeholder>
-                <w:dropDownList>
-                  <w:listItem w:value="Choose an item."/>
-                  <w:listItem w:displayText="احمـــــد السيــــد شعبــــان محمـــد" w:value="احمـــــد السيــــد شعبــــان محمـــد"/>
-                  <w:listItem w:displayText="محمـــد ضيـــاء عبدالعـــال محمــد" w:value="محمـــد ضيـــاء عبدالعـــال محمــد"/>
-                  <w:listItem w:displayText="احمــــد خالــــد احمـــــد بيومــــي" w:value="احمــــد خالــــد احمـــــد بيومــــي"/>
-                  <w:listItem w:displayText="محمـــود صـلاح سعــد إسماعيـــل" w:value="محمـــود صـلاح سعــد إسماعيـــل"/>
-                  <w:listItem w:displayText="ياســـر عبدالرؤوف عبدالسميــــع" w:value="ياســـر عبدالرؤوف عبدالسميــــع"/>
-                  <w:listItem w:displayText="عبــــد الرحمـــن قطــــب أحمــــد" w:value="عبــــد الرحمـــن قطــــب أحمــــد"/>
-                  <w:listItem w:displayText="عـــز الديـــــن عـــادل حسيـــــــن" w:value="عـــز الديـــــن عـــادل حسيـــــــن"/>
-                  <w:listItem w:displayText="خالـــــد محمــــد هاشـــم محمـــــد" w:value="خالـــــد محمــــد هاشـــم محمـــــد"/>
-                  <w:listItem w:displayText="وليـــــد السيـــــد عبدالحليـــــم" w:value="وليـــــد السيـــــد عبدالحليـــــم"/>
-                  <w:listItem w:displayText="أدهـــم محمـــد الحلــي محمــود" w:value="أدهـــم محمـــد الحلــي محمــود"/>
-                  <w:listItem w:displayText="أمجــد ياســر محمـود عبـدالعزيـز" w:value="أمجــد ياســر محمـود عبـدالعزيـز"/>
-                </w:dropDownList>
-              </w:sdtPr>
-              <w:sdtContent>
-                <w:r>
-                  <w:rPr>
-                    <w:b/>
-                    <w:bCs/>
-                    <w:noProof/>
-                    <w:sz w:val="28"/>
-                    <w:szCs w:val="28"/>
-                    <w:rtl/>
-                    <w:lang w:bidi="ar-EG"/>
-                  </w:rPr>
-                  <w:t>وليـــــد السيـــــد عبدالحليـــــم</w:t>
-                </w:r>
-              </w:sdtContent>
-            </w:sdt>
-          </w:p>
-        </w:tc>
-        <w:tc>
-          <w:tcPr>
-            <w:tcW w:w="1687" w:type="dxa"/>
-          </w:tcPr>
-          <w:p>
-            <w:pPr>
-              <w:jc w:val="center"/>
-              <w:rPr>
-                <w:b/>
-                <w:bCs/>
-                <w:sz w:val="28"/>
-                <w:szCs w:val="28"/>
-                <w:lang w:bidi="ar-EG"/>
-              </w:rPr>
-            </w:pPr>
-            <w:r>
-              <w:rPr>
-                <w:rFonts w:hint="cs"/>
-                <w:b/>
-                <w:bCs/>
-                <w:sz w:val="28"/>
-                <w:szCs w:val="28"/>
-                <w:rtl/>
-                <w:lang w:bidi="ar-EG"/>
-              </w:rPr>
-              <w:t>أجازة ميدانية</w:t>
-            </w:r>
-          </w:p>
-        </w:tc>
-        <w:tc>
-          <w:tcPr>
-            <w:tcW w:w="1845" w:type="dxa"/>
-          </w:tcPr>
-          <w:p>
-            <w:pPr>
-              <w:jc w:val="center"/>
-              <w:rPr>
-                <w:b/>
-                <w:bCs/>
-                <w:sz w:val="28"/>
-                <w:szCs w:val="28"/>
-                <w:rtl/>
-                <w:lang w:bidi="ar-EG"/>
-              </w:rPr>
-            </w:pPr>
-            <w:r>
-              <w:rPr>
-                <w:rFonts w:hint="cs"/>
-                <w:b/>
-                <w:bCs/>
-                <w:sz w:val="28"/>
-                <w:szCs w:val="28"/>
-                <w:rtl/>
-                <w:lang w:bidi="ar-EG"/>
-              </w:rPr>
-              <w:t>21</w:t>
-            </w:r>
-            <w:r>
-              <w:rPr>
-                <w:rFonts w:hint="cs"/>
-                <w:b/>
-                <w:bCs/>
-                <w:sz w:val="28"/>
-                <w:szCs w:val="28"/>
-                <w:rtl/>
-                <w:lang w:bidi="ar-EG"/>
-              </w:rPr>
-              <w:t>/</w:t>
-            </w:r>
-            <w:r>
-              <w:rPr>
-                <w:rFonts w:hint="cs"/>
-                <w:b/>
-                <w:bCs/>
-                <w:sz w:val="28"/>
-                <w:szCs w:val="28"/>
-                <w:rtl/>
-                <w:lang w:bidi="ar-EG"/>
-              </w:rPr>
-              <w:t>03</w:t>
-            </w:r>
-            <w:r>
-              <w:rPr>
-                <w:rFonts w:hint="cs"/>
-                <w:b/>
-                <w:bCs/>
-                <w:sz w:val="28"/>
-                <w:szCs w:val="28"/>
-                <w:rtl/>
-                <w:lang w:bidi="ar-EG"/>
-              </w:rPr>
-              <w:t>/</w:t>
-            </w:r>
-            <w:r>
-              <w:rPr>
-                <w:rFonts w:hint="cs"/>
-                <w:b/>
-                <w:bCs/>
-                <w:sz w:val="28"/>
-                <w:szCs w:val="28"/>
-                <w:rtl/>
-                <w:lang w:bidi="ar-EG"/>
-              </w:rPr>
-              <w:t>2024</w:t>
-            </w:r>
-          </w:p>
-        </w:tc>
-        <w:tc>
-          <w:tcPr>
-            <w:tcW w:w="1720" w:type="dxa"/>
-          </w:tcPr>
-          <w:p>
-            <w:pPr>
-              <w:jc w:val="center"/>
-              <w:rPr>
-                <w:b/>
-                <w:bCs/>
-                <w:sz w:val="28"/>
-                <w:szCs w:val="28"/>
-                <w:rtl/>
-                <w:lang w:bidi="ar-EG"/>
-              </w:rPr>
-            </w:pPr>
-            <w:r>
-              <w:rPr>
-                <w:rFonts w:hint="cs"/>
-                <w:b/>
-                <w:bCs/>
-                <w:sz w:val="28"/>
-                <w:szCs w:val="28"/>
-                <w:rtl/>
-                <w:lang w:bidi="ar-EG"/>
-              </w:rPr>
-              <w:t>23</w:t>
-            </w:r>
-            <w:r>
-              <w:rPr>
-                <w:rFonts w:hint="cs"/>
-                <w:b/>
-                <w:bCs/>
-                <w:sz w:val="28"/>
-                <w:szCs w:val="28"/>
-                <w:rtl/>
-                <w:lang w:bidi="ar-EG"/>
-              </w:rPr>
-              <w:t>/</w:t>
-            </w:r>
-            <w:r>
-              <w:rPr>
-                <w:rFonts w:hint="cs"/>
-                <w:b/>
-                <w:bCs/>
-                <w:sz w:val="28"/>
-                <w:szCs w:val="28"/>
-                <w:rtl/>
-                <w:lang w:bidi="ar-EG"/>
-              </w:rPr>
-              <w:t>03</w:t>
-            </w:r>
-            <w:r>
-              <w:rPr>
-                <w:rFonts w:hint="cs"/>
-                <w:b/>
-                <w:bCs/>
-                <w:sz w:val="28"/>
-                <w:szCs w:val="28"/>
-                <w:rtl/>
-                <w:lang w:bidi="ar-EG"/>
-              </w:rPr>
-              <w:t>/</w:t>
-            </w:r>
-            <w:r>
-              <w:rPr>
-                <w:rFonts w:hint="cs"/>
-                <w:b/>
-                <w:bCs/>
-                <w:sz w:val="28"/>
-                <w:szCs w:val="28"/>
-                <w:rtl/>
-                <w:lang w:bidi="ar-EG"/>
-              </w:rPr>
-              <w:t>2024</w:t>
+                <w:rStyle w:val="Strong"/>
+                <w:b/>
+                <w:bCs w:val="0"/>
+              </w:rPr>
+              <w:t>$TODATE$</w:t>
             </w:r>
           </w:p>
         </w:tc>
@@ -3981,10 +2536,10 @@
       </w:r>
     </w:p>
     <w:sectPr>
-      <w:headerReference w:type="even" r:id="rId9"/>
-      <w:headerReference w:type="default" r:id="rId10"/>
-      <w:footerReference w:type="default" r:id="rId11"/>
-      <w:headerReference w:type="first" r:id="rId12"/>
+      <w:headerReference w:type="even" r:id="rId8"/>
+      <w:headerReference w:type="default" r:id="rId9"/>
+      <w:footerReference w:type="default" r:id="rId10"/>
+      <w:headerReference w:type="first" r:id="rId11"/>
       <w:pgSz w:w="11906" w:h="16838" w:code="9"/>
       <w:pgMar w:top="720" w:right="720" w:bottom="720" w:left="720" w:header="709" w:footer="709" w:gutter="0"/>
       <w:cols w:space="708"/>
@@ -7926,7 +6481,7 @@
   <w:style w:type="paragraph" w:default="1" w:styleId="Normal">
     <w:name w:val="Normal"/>
     <w:qFormat/>
-    <w:rsid w:val="00224219"/>
+    <w:rsid w:val="00AA2153"/>
     <w:pPr>
       <w:bidi/>
     </w:pPr>
@@ -8072,980 +6627,33 @@
       <w:color w:val="808080"/>
     </w:rPr>
   </w:style>
-</w:styles>
-</file>
-
-<file path=word/glossary/document.xml><?xml version="1.0" encoding="utf-8"?>
-<w:glossaryDocument xmlns:wpc="http://schemas.microsoft.com/office/word/2010/wordprocessingCanvas" xmlns:cx="http://schemas.microsoft.com/office/drawing/2014/chartex" xmlns:cx1="http://schemas.microsoft.com/office/drawing/2015/9/8/chartex" xmlns:cx2="http://schemas.microsoft.com/office/drawing/2015/10/21/chartex" xmlns:cx3="http://schemas.microsoft.com/office/drawing/2016/5/9/chartex" xmlns:cx4="http://schemas.microsoft.com/office/drawing/2016/5/10/chartex" xmlns:cx5="http://schemas.microsoft.com/office/drawing/2016/5/11/chartex" xmlns:cx6="http://schemas.microsoft.com/office/drawing/2016/5/12/chartex" xmlns:cx7="http://schemas.microsoft.com/office/drawing/2016/5/13/chartex" xmlns:cx8="http://schemas.microsoft.com/office/drawing/2016/5/14/chartex" xmlns:mc="http://schemas.openxmlformats.org/markup-compatibility/2006" xmlns:aink="http://schemas.microsoft.com/office/drawing/2016/ink" xmlns:am3d="http://schemas.microsoft.com/office/drawing/2017/model3d" xmlns:o="urn:schemas-microsoft-com:office:office" xmlns:oel="http://schemas.microsoft.com/office/2019/extlst" xmlns:r="http://schemas.openxmlformats.org/officeDocument/2006/relationships" xmlns:m="http://schemas.openxmlformats.org/officeDocument/2006/math" xmlns:v="urn:schemas-microsoft-com:vml" xmlns:wp14="http://schemas.microsoft.com/office/word/2010/wordprocessingDrawing" xmlns:wp="http://schemas.openxmlformats.org/drawingml/2006/wordprocessingDrawing" xmlns:w10="urn:schemas-microsoft-com:office:word" xmlns:w="http://schemas.openxmlformats.org/wordprocessingml/2006/main" xmlns:w14="http://schemas.microsoft.com/office/word/2010/wordml" xmlns:w15="http://schemas.microsoft.com/office/word/2012/wordml" xmlns:w16cex="http://schemas.microsoft.com/office/word/2018/wordml/cex" xmlns:w16cid="http://schemas.microsoft.com/office/word/2016/wordml/cid" xmlns:w16="http://schemas.microsoft.com/office/word/2018/wordml" xmlns:w16du="http://schemas.microsoft.com/office/word/2023/wordml/word16du" xmlns:w16sdtdh="http://schemas.microsoft.com/office/word/2020/wordml/sdtdatahash" xmlns:w16se="http://schemas.microsoft.com/office/word/2015/wordml/symex" xmlns:wpg="http://schemas.microsoft.com/office/word/2010/wordprocessingGroup" xmlns:wpi="http://schemas.microsoft.com/office/word/2010/wordprocessingInk" xmlns:wne="http://schemas.microsoft.com/office/word/2006/wordml" xmlns:wps="http://schemas.microsoft.com/office/word/2010/wordprocessingShape" mc:Ignorable="w14 w15 w16se w16cid w16 w16cex w16sdtdh w16du wp14">
-  <w:docParts>
-    <w:docPart>
-      <w:docPartPr>
-        <w:name w:val="ACECEAECCE8B477CB8D003721EBBCA8E"/>
-        <w:category>
-          <w:name w:val="General"/>
-          <w:gallery w:val="placeholder"/>
-        </w:category>
-        <w:types>
-          <w:type w:val="bbPlcHdr"/>
-        </w:types>
-        <w:behaviors>
-          <w:behavior w:val="content"/>
-        </w:behaviors>
-        <w:guid w:val="{573CAF0D-EC20-4634-A6B5-07DC9D62F630}"/>
-      </w:docPartPr>
-      <w:docPartBody>
-        <w:p>
-          <w:pPr>
-            <w:pStyle w:val="ACECEAECCE8B477CB8D003721EBBCA8E"/>
-          </w:pPr>
-          <w:r>
-            <w:rPr>
-              <w:rStyle w:val="PlaceholderText"/>
-            </w:rPr>
-            <w:t>Choose an item.</w:t>
-          </w:r>
-        </w:p>
-      </w:docPartBody>
-    </w:docPart>
-    <w:docPart>
-      <w:docPartPr>
-        <w:name w:val="ADCB1837D7E347B5BCD63ED11C1F3F3E"/>
-        <w:category>
-          <w:name w:val="General"/>
-          <w:gallery w:val="placeholder"/>
-        </w:category>
-        <w:types>
-          <w:type w:val="bbPlcHdr"/>
-        </w:types>
-        <w:behaviors>
-          <w:behavior w:val="content"/>
-        </w:behaviors>
-        <w:guid w:val="{0587FE31-B420-48D2-BE62-C7F056D6D4D3}"/>
-      </w:docPartPr>
-      <w:docPartBody>
-        <w:p>
-          <w:pPr>
-            <w:pStyle w:val="ADCB1837D7E347B5BCD63ED11C1F3F3E"/>
-          </w:pPr>
-          <w:r>
-            <w:rPr>
-              <w:rStyle w:val="PlaceholderText"/>
-            </w:rPr>
-            <w:t>Choose an item.</w:t>
-          </w:r>
-        </w:p>
-      </w:docPartBody>
-    </w:docPart>
-    <w:docPart>
-      <w:docPartPr>
-        <w:name w:val="7BCE983EDD9B4DF6A262C6975028E55A"/>
-        <w:category>
-          <w:name w:val="General"/>
-          <w:gallery w:val="placeholder"/>
-        </w:category>
-        <w:types>
-          <w:type w:val="bbPlcHdr"/>
-        </w:types>
-        <w:behaviors>
-          <w:behavior w:val="content"/>
-        </w:behaviors>
-        <w:guid w:val="{8699A97B-3C82-440C-99F9-20BD720DAE95}"/>
-      </w:docPartPr>
-      <w:docPartBody>
-        <w:p>
-          <w:pPr>
-            <w:pStyle w:val="7BCE983EDD9B4DF6A262C6975028E55A"/>
-          </w:pPr>
-          <w:r>
-            <w:rPr>
-              <w:rStyle w:val="PlaceholderText"/>
-            </w:rPr>
-            <w:t>Choose an item.</w:t>
-          </w:r>
-        </w:p>
-      </w:docPartBody>
-    </w:docPart>
-    <w:docPart>
-      <w:docPartPr>
-        <w:name w:val="4F4F9F3118CA403E9CC2EE603E094D56"/>
-        <w:category>
-          <w:name w:val="General"/>
-          <w:gallery w:val="placeholder"/>
-        </w:category>
-        <w:types>
-          <w:type w:val="bbPlcHdr"/>
-        </w:types>
-        <w:behaviors>
-          <w:behavior w:val="content"/>
-        </w:behaviors>
-        <w:guid w:val="{79977567-545B-4EF7-8CD2-60F7A920DB8B}"/>
-      </w:docPartPr>
-      <w:docPartBody>
-        <w:p>
-          <w:pPr>
-            <w:pStyle w:val="4F4F9F3118CA403E9CC2EE603E094D56"/>
-          </w:pPr>
-          <w:r>
-            <w:rPr>
-              <w:rStyle w:val="PlaceholderText"/>
-            </w:rPr>
-            <w:t>Choose an item.</w:t>
-          </w:r>
-        </w:p>
-      </w:docPartBody>
-    </w:docPart>
-    <w:docPart>
-      <w:docPartPr>
-        <w:name w:val="0CDE3CEF1FE14970A6C5A6E021C156BA"/>
-        <w:category>
-          <w:name w:val="General"/>
-          <w:gallery w:val="placeholder"/>
-        </w:category>
-        <w:types>
-          <w:type w:val="bbPlcHdr"/>
-        </w:types>
-        <w:behaviors>
-          <w:behavior w:val="content"/>
-        </w:behaviors>
-        <w:guid w:val="{87337793-CEB8-4261-9165-BD0E2FD60926}"/>
-      </w:docPartPr>
-      <w:docPartBody>
-        <w:p>
-          <w:pPr>
-            <w:pStyle w:val="0CDE3CEF1FE14970A6C5A6E021C156BA"/>
-          </w:pPr>
-          <w:r>
-            <w:rPr>
-              <w:rStyle w:val="PlaceholderText"/>
-            </w:rPr>
-            <w:t>Choose an item.</w:t>
-          </w:r>
-        </w:p>
-      </w:docPartBody>
-    </w:docPart>
-  </w:docParts>
-</w:glossaryDocument>
-</file>
-
-<file path=word/glossary/fontTable.xml><?xml version="1.0" encoding="utf-8"?>
-<w:fonts xmlns:mc="http://schemas.openxmlformats.org/markup-compatibility/2006" xmlns:r="http://schemas.openxmlformats.org/officeDocument/2006/relationships" xmlns:w="http://schemas.openxmlformats.org/wordprocessingml/2006/main" xmlns:w14="http://schemas.microsoft.com/office/word/2010/wordml" xmlns:w15="http://schemas.microsoft.com/office/word/2012/wordml" xmlns:w16cex="http://schemas.microsoft.com/office/word/2018/wordml/cex" xmlns:w16cid="http://schemas.microsoft.com/office/word/2016/wordml/cid" xmlns:w16="http://schemas.microsoft.com/office/word/2018/wordml" xmlns:w16du="http://schemas.microsoft.com/office/word/2023/wordml/word16du" xmlns:w16sdtdh="http://schemas.microsoft.com/office/word/2020/wordml/sdtdatahash" xmlns:w16se="http://schemas.microsoft.com/office/word/2015/wordml/symex" mc:Ignorable="w14 w15 w16se w16cid w16 w16cex w16sdtdh w16du">
-  <w:font w:name="Times New Roman">
-    <w:panose1 w:val="02020603050405020304"/>
-    <w:charset w:val="00"/>
-    <w:family w:val="roman"/>
-    <w:pitch w:val="variable"/>
-    <w:sig w:usb0="E0002EFF" w:usb1="C000785B" w:usb2="00000009" w:usb3="00000000" w:csb0="000001FF" w:csb1="00000000"/>
-  </w:font>
-  <w:font w:name="Simplified Arabic">
-    <w:altName w:val="Times New Roman"/>
-    <w:panose1 w:val="02020603050405020304"/>
-    <w:charset w:val="00"/>
-    <w:family w:val="roman"/>
-    <w:pitch w:val="variable"/>
-    <w:sig w:usb0="00002003" w:usb1="80000000" w:usb2="00000008" w:usb3="00000000" w:csb0="00000041" w:csb1="00000000"/>
-  </w:font>
-  <w:font w:name="Courier New">
-    <w:panose1 w:val="02070309020205020404"/>
-    <w:charset w:val="00"/>
-    <w:family w:val="modern"/>
-    <w:pitch w:val="fixed"/>
-    <w:sig w:usb0="E0002EFF" w:usb1="C0007843" w:usb2="00000009" w:usb3="00000000" w:csb0="000001FF" w:csb1="00000000"/>
-  </w:font>
-  <w:font w:name="Wingdings">
-    <w:panose1 w:val="05000000000000000000"/>
-    <w:charset w:val="02"/>
-    <w:family w:val="auto"/>
-    <w:pitch w:val="variable"/>
-    <w:sig w:usb0="00000000" w:usb1="10000000" w:usb2="00000000" w:usb3="00000000" w:csb0="80000000" w:csb1="00000000"/>
-  </w:font>
-  <w:font w:name="Symbol">
-    <w:panose1 w:val="05050102010706020507"/>
-    <w:charset w:val="02"/>
-    <w:family w:val="roman"/>
-    <w:pitch w:val="variable"/>
-    <w:sig w:usb0="00000000" w:usb1="10000000" w:usb2="00000000" w:usb3="00000000" w:csb0="80000000" w:csb1="00000000"/>
-  </w:font>
-  <w:font w:name="Calibri">
-    <w:panose1 w:val="020F0502020204030204"/>
-    <w:charset w:val="00"/>
-    <w:family w:val="swiss"/>
-    <w:pitch w:val="variable"/>
-    <w:sig w:usb0="E4002EFF" w:usb1="C000247B" w:usb2="00000009" w:usb3="00000000" w:csb0="000001FF" w:csb1="00000000"/>
-  </w:font>
-  <w:font w:name="Arial">
-    <w:panose1 w:val="020B0604020202020204"/>
-    <w:charset w:val="00"/>
-    <w:family w:val="swiss"/>
-    <w:pitch w:val="variable"/>
-    <w:sig w:usb0="E0002EFF" w:usb1="C000785B" w:usb2="00000009" w:usb3="00000000" w:csb0="000001FF" w:csb1="00000000"/>
-  </w:font>
-  <w:font w:name="Tahoma">
-    <w:panose1 w:val="020B0604030504040204"/>
-    <w:charset w:val="00"/>
-    <w:family w:val="swiss"/>
-    <w:pitch w:val="variable"/>
-    <w:sig w:usb0="E1002EFF" w:usb1="C000605B" w:usb2="00000029" w:usb3="00000000" w:csb0="000101FF" w:csb1="00000000"/>
-  </w:font>
-  <w:font w:name="MingLiU_HKSCS-ExtB">
-    <w:panose1 w:val="02020500000000000000"/>
-    <w:charset w:val="88"/>
-    <w:family w:val="roman"/>
-    <w:pitch w:val="variable"/>
-    <w:sig w:usb0="8000002F" w:usb1="0A080008" w:usb2="00000010" w:usb3="00000000" w:csb0="00100001" w:csb1="00000000"/>
-  </w:font>
-  <w:font w:name="Cambria">
-    <w:panose1 w:val="02040503050406030204"/>
-    <w:charset w:val="00"/>
-    <w:family w:val="roman"/>
-    <w:pitch w:val="variable"/>
-    <w:sig w:usb0="E00006FF" w:usb1="420024FF" w:usb2="02000000" w:usb3="00000000" w:csb0="0000019F" w:csb1="00000000"/>
-  </w:font>
-  <w:font w:name="Calibri Light">
-    <w:panose1 w:val="020F0302020204030204"/>
-    <w:charset w:val="00"/>
-    <w:family w:val="swiss"/>
-    <w:pitch w:val="variable"/>
-    <w:sig w:usb0="E4002EFF" w:usb1="C000247B" w:usb2="00000009" w:usb3="00000000" w:csb0="000001FF" w:csb1="00000000"/>
-  </w:font>
-</w:fonts>
-</file>
-
-<file path=word/glossary/settings.xml><?xml version="1.0" encoding="utf-8"?>
-<w:settings xmlns:mc="http://schemas.openxmlformats.org/markup-compatibility/2006" xmlns:o="urn:schemas-microsoft-com:office:office" xmlns:r="http://schemas.openxmlformats.org/officeDocument/2006/relationships" xmlns:m="http://schemas.openxmlformats.org/officeDocument/2006/math" xmlns:v="urn:schemas-microsoft-com:vml" xmlns:w10="urn:schemas-microsoft-com:office:word" xmlns:w="http://schemas.openxmlformats.org/wordprocessingml/2006/main" xmlns:w14="http://schemas.microsoft.com/office/word/2010/wordml" xmlns:w15="http://schemas.microsoft.com/office/word/2012/wordml" xmlns:w16cex="http://schemas.microsoft.com/office/word/2018/wordml/cex" xmlns:w16cid="http://schemas.microsoft.com/office/word/2016/wordml/cid" xmlns:w16="http://schemas.microsoft.com/office/word/2018/wordml" xmlns:w16du="http://schemas.microsoft.com/office/word/2023/wordml/word16du" xmlns:w16sdtdh="http://schemas.microsoft.com/office/word/2020/wordml/sdtdatahash" xmlns:w16se="http://schemas.microsoft.com/office/word/2015/wordml/symex" xmlns:sl="http://schemas.openxmlformats.org/schemaLibrary/2006/main" mc:Ignorable="w14 w15 w16se w16cid w16 w16cex w16sdtdh w16du">
-  <w:view w:val="normal"/>
-  <w:defaultTabStop w:val="720"/>
-  <w:characterSpacingControl w:val="doNotCompress"/>
-  <w:compat>
-    <w:useFELayout/>
-    <w:compatSetting w:name="compatibilityMode" w:uri="http://schemas.microsoft.com/office/word" w:val="15"/>
-    <w:compatSetting w:name="overrideTableStyleFontSizeAndJustification" w:uri="http://schemas.microsoft.com/office/word" w:val="1"/>
-    <w:compatSetting w:name="enableOpenTypeFeatures" w:uri="http://schemas.microsoft.com/office/word" w:val="1"/>
-    <w:compatSetting w:name="doNotFlipMirrorIndents" w:uri="http://schemas.microsoft.com/office/word" w:val="1"/>
-    <w:compatSetting w:name="differentiateMultirowTableHeaders" w:uri="http://schemas.microsoft.com/office/word" w:val="1"/>
-    <w:compatSetting w:name="useWord2013TrackBottomHyphenation" w:uri="http://schemas.microsoft.com/office/word" w:val="1"/>
-  </w:compat>
-  <w:rsids>
-    <w:rsidRoot w:val="00394FC8"/>
-    <w:rsid w:val="0000530E"/>
-    <w:rsid w:val="00007BE7"/>
-    <w:rsid w:val="00011289"/>
-    <w:rsid w:val="00044D81"/>
-    <w:rsid w:val="00053901"/>
-    <w:rsid w:val="000560DB"/>
-    <w:rsid w:val="00062879"/>
-    <w:rsid w:val="0008157F"/>
-    <w:rsid w:val="000854D1"/>
-    <w:rsid w:val="0009397C"/>
-    <w:rsid w:val="000E4899"/>
-    <w:rsid w:val="000E4ACE"/>
-    <w:rsid w:val="000F0EE5"/>
-    <w:rsid w:val="000F4358"/>
-    <w:rsid w:val="0011187E"/>
-    <w:rsid w:val="001612B0"/>
-    <w:rsid w:val="001754EE"/>
-    <w:rsid w:val="00176131"/>
-    <w:rsid w:val="001D1727"/>
-    <w:rsid w:val="001D22D3"/>
-    <w:rsid w:val="001D272E"/>
-    <w:rsid w:val="001E4D60"/>
-    <w:rsid w:val="00214661"/>
-    <w:rsid w:val="0024189A"/>
-    <w:rsid w:val="002440F2"/>
-    <w:rsid w:val="00251164"/>
-    <w:rsid w:val="00260BB4"/>
-    <w:rsid w:val="00263E1A"/>
-    <w:rsid w:val="00283805"/>
-    <w:rsid w:val="00297477"/>
-    <w:rsid w:val="002B539B"/>
-    <w:rsid w:val="002F2E5B"/>
-    <w:rsid w:val="003003BE"/>
-    <w:rsid w:val="0031471C"/>
-    <w:rsid w:val="00316D25"/>
-    <w:rsid w:val="00341712"/>
-    <w:rsid w:val="00362729"/>
-    <w:rsid w:val="003930EC"/>
-    <w:rsid w:val="00394FC8"/>
-    <w:rsid w:val="003D0D15"/>
-    <w:rsid w:val="003D4A15"/>
-    <w:rsid w:val="004079B8"/>
-    <w:rsid w:val="00412343"/>
-    <w:rsid w:val="00414141"/>
-    <w:rsid w:val="004202AB"/>
-    <w:rsid w:val="0042345A"/>
-    <w:rsid w:val="00450536"/>
-    <w:rsid w:val="00457855"/>
-    <w:rsid w:val="00461AA8"/>
-    <w:rsid w:val="0046304E"/>
-    <w:rsid w:val="00463206"/>
-    <w:rsid w:val="00471604"/>
-    <w:rsid w:val="00473109"/>
-    <w:rsid w:val="004762A1"/>
-    <w:rsid w:val="00484D13"/>
-    <w:rsid w:val="004A7AFD"/>
-    <w:rsid w:val="004B33AA"/>
-    <w:rsid w:val="004C387A"/>
-    <w:rsid w:val="004D393D"/>
-    <w:rsid w:val="004E403D"/>
-    <w:rsid w:val="004E4395"/>
-    <w:rsid w:val="00502DD1"/>
-    <w:rsid w:val="005265CD"/>
-    <w:rsid w:val="00526809"/>
-    <w:rsid w:val="00551E81"/>
-    <w:rsid w:val="00557A1C"/>
-    <w:rsid w:val="00560DEC"/>
-    <w:rsid w:val="00560F56"/>
-    <w:rsid w:val="00566BB5"/>
-    <w:rsid w:val="00570D02"/>
-    <w:rsid w:val="00570F8B"/>
-    <w:rsid w:val="005720FD"/>
-    <w:rsid w:val="00574D2A"/>
-    <w:rsid w:val="00575597"/>
-    <w:rsid w:val="00580A10"/>
-    <w:rsid w:val="005B34EF"/>
-    <w:rsid w:val="005C7E23"/>
-    <w:rsid w:val="00611554"/>
-    <w:rsid w:val="00612371"/>
-    <w:rsid w:val="00624728"/>
-    <w:rsid w:val="006340C7"/>
-    <w:rsid w:val="006347FF"/>
-    <w:rsid w:val="0064470B"/>
-    <w:rsid w:val="006509E9"/>
-    <w:rsid w:val="006519DB"/>
-    <w:rsid w:val="00663D23"/>
-    <w:rsid w:val="00670FF6"/>
-    <w:rsid w:val="0067669E"/>
-    <w:rsid w:val="0069143A"/>
-    <w:rsid w:val="006B192C"/>
-    <w:rsid w:val="006B48F4"/>
-    <w:rsid w:val="006C0FE5"/>
-    <w:rsid w:val="006F74B7"/>
-    <w:rsid w:val="00706025"/>
-    <w:rsid w:val="007103B5"/>
-    <w:rsid w:val="007400AF"/>
-    <w:rsid w:val="00750379"/>
-    <w:rsid w:val="0078320D"/>
-    <w:rsid w:val="007A022B"/>
-    <w:rsid w:val="007A6617"/>
-    <w:rsid w:val="007A7EB4"/>
-    <w:rsid w:val="007B130E"/>
-    <w:rsid w:val="007B4A49"/>
-    <w:rsid w:val="007B5F3C"/>
-    <w:rsid w:val="007D2E57"/>
-    <w:rsid w:val="007D5C0B"/>
-    <w:rsid w:val="007F0642"/>
-    <w:rsid w:val="007F669E"/>
-    <w:rsid w:val="00815FB0"/>
-    <w:rsid w:val="0084165E"/>
-    <w:rsid w:val="00853293"/>
-    <w:rsid w:val="00855A71"/>
-    <w:rsid w:val="008734D7"/>
-    <w:rsid w:val="00882A73"/>
-    <w:rsid w:val="00897AC8"/>
-    <w:rsid w:val="008B573B"/>
-    <w:rsid w:val="008D0738"/>
-    <w:rsid w:val="008D38DD"/>
-    <w:rsid w:val="008E1EC3"/>
-    <w:rsid w:val="008F4925"/>
-    <w:rsid w:val="00911D26"/>
-    <w:rsid w:val="00932C40"/>
-    <w:rsid w:val="00940910"/>
-    <w:rsid w:val="00955CE7"/>
-    <w:rsid w:val="0098522D"/>
-    <w:rsid w:val="00987FAA"/>
-    <w:rsid w:val="009B3525"/>
-    <w:rsid w:val="009B68C8"/>
-    <w:rsid w:val="009B6A45"/>
-    <w:rsid w:val="009E77D0"/>
-    <w:rsid w:val="00A024F1"/>
-    <w:rsid w:val="00A26F0A"/>
-    <w:rsid w:val="00A53B85"/>
-    <w:rsid w:val="00A73AF9"/>
-    <w:rsid w:val="00A85C53"/>
-    <w:rsid w:val="00A91FEC"/>
-    <w:rsid w:val="00A972C9"/>
-    <w:rsid w:val="00AA6B04"/>
-    <w:rsid w:val="00AF4943"/>
-    <w:rsid w:val="00B00CFC"/>
-    <w:rsid w:val="00B376D0"/>
-    <w:rsid w:val="00B5219C"/>
-    <w:rsid w:val="00B65B0E"/>
-    <w:rsid w:val="00B82C02"/>
-    <w:rsid w:val="00B91BFE"/>
-    <w:rsid w:val="00B950E7"/>
-    <w:rsid w:val="00BA4196"/>
-    <w:rsid w:val="00BB03EF"/>
-    <w:rsid w:val="00BB6231"/>
-    <w:rsid w:val="00BC6970"/>
-    <w:rsid w:val="00BD36BC"/>
-    <w:rsid w:val="00BE1038"/>
-    <w:rsid w:val="00BF052B"/>
-    <w:rsid w:val="00BF38BC"/>
-    <w:rsid w:val="00BF7457"/>
-    <w:rsid w:val="00C05399"/>
-    <w:rsid w:val="00C219A9"/>
-    <w:rsid w:val="00C35398"/>
-    <w:rsid w:val="00C52FDE"/>
-    <w:rsid w:val="00C53089"/>
-    <w:rsid w:val="00C53A1E"/>
-    <w:rsid w:val="00C55418"/>
-    <w:rsid w:val="00C63ED3"/>
-    <w:rsid w:val="00C739B4"/>
-    <w:rsid w:val="00C95949"/>
-    <w:rsid w:val="00CA299C"/>
-    <w:rsid w:val="00CB76CD"/>
-    <w:rsid w:val="00CD5F23"/>
-    <w:rsid w:val="00CD6369"/>
-    <w:rsid w:val="00CD6386"/>
-    <w:rsid w:val="00CE2451"/>
-    <w:rsid w:val="00D01ECB"/>
-    <w:rsid w:val="00D03687"/>
-    <w:rsid w:val="00D03A70"/>
-    <w:rsid w:val="00D113FF"/>
-    <w:rsid w:val="00D35FD9"/>
-    <w:rsid w:val="00D36720"/>
-    <w:rsid w:val="00D50AB9"/>
-    <w:rsid w:val="00D7419C"/>
-    <w:rsid w:val="00D8080F"/>
-    <w:rsid w:val="00D818BF"/>
-    <w:rsid w:val="00D928D6"/>
-    <w:rsid w:val="00D95A48"/>
-    <w:rsid w:val="00DE0691"/>
-    <w:rsid w:val="00DF3359"/>
-    <w:rsid w:val="00E061AD"/>
-    <w:rsid w:val="00E134ED"/>
-    <w:rsid w:val="00E17584"/>
-    <w:rsid w:val="00E34A47"/>
-    <w:rsid w:val="00E43323"/>
-    <w:rsid w:val="00E46DE5"/>
-    <w:rsid w:val="00E6672F"/>
-    <w:rsid w:val="00E66E91"/>
-    <w:rsid w:val="00E84AAE"/>
-    <w:rsid w:val="00E864C1"/>
-    <w:rsid w:val="00E947CC"/>
-    <w:rsid w:val="00EB4C2A"/>
-    <w:rsid w:val="00EB5B5B"/>
-    <w:rsid w:val="00EC2ED7"/>
-    <w:rsid w:val="00EC32AD"/>
-    <w:rsid w:val="00EC6089"/>
-    <w:rsid w:val="00EE37CD"/>
-    <w:rsid w:val="00EE3810"/>
-    <w:rsid w:val="00EE5974"/>
-    <w:rsid w:val="00F01430"/>
-    <w:rsid w:val="00F2267A"/>
-    <w:rsid w:val="00F2286F"/>
-    <w:rsid w:val="00F22B90"/>
-    <w:rsid w:val="00F23788"/>
-    <w:rsid w:val="00F404C8"/>
-    <w:rsid w:val="00F51D0D"/>
-    <w:rsid w:val="00F64B59"/>
-    <w:rsid w:val="00F70406"/>
-    <w:rsid w:val="00F740E9"/>
-    <w:rsid w:val="00FA5BD7"/>
-    <w:rsid w:val="00FB475B"/>
-  </w:rsids>
-  <m:mathPr>
-    <m:mathFont m:val="Cambria Math"/>
-    <m:brkBin m:val="before"/>
-    <m:brkBinSub m:val="--"/>
-    <m:smallFrac m:val="0"/>
-    <m:dispDef/>
-    <m:lMargin m:val="0"/>
-    <m:rMargin m:val="0"/>
-    <m:defJc m:val="centerGroup"/>
-    <m:wrapIndent m:val="1440"/>
-    <m:intLim m:val="subSup"/>
-    <m:naryLim m:val="undOvr"/>
-  </m:mathPr>
-  <w:themeFontLang w:val="en-US" w:bidi="ar-SA"/>
-  <w:clrSchemeMapping w:bg1="light1" w:t1="dark1" w:bg2="light2" w:t2="dark2" w:accent1="accent1" w:accent2="accent2" w:accent3="accent3" w:accent4="accent4" w:accent5="accent5" w:accent6="accent6" w:hyperlink="hyperlink" w:followedHyperlink="followedHyperlink"/>
-  <w:decimalSymbol w:val="."/>
-  <w:listSeparator w:val=","/>
-  <w15:chartTrackingRefBased/>
-</w:settings>
-</file>
-
-<file path=word/glossary/styles.xml><?xml version="1.0" encoding="utf-8"?>
-<w:styles xmlns:mc="http://schemas.openxmlformats.org/markup-compatibility/2006" xmlns:r="http://schemas.openxmlformats.org/officeDocument/2006/relationships" xmlns:w="http://schemas.openxmlformats.org/wordprocessingml/2006/main" xmlns:w14="http://schemas.microsoft.com/office/word/2010/wordml" xmlns:w15="http://schemas.microsoft.com/office/word/2012/wordml" xmlns:w16cex="http://schemas.microsoft.com/office/word/2018/wordml/cex" xmlns:w16cid="http://schemas.microsoft.com/office/word/2016/wordml/cid" xmlns:w16="http://schemas.microsoft.com/office/word/2018/wordml" xmlns:w16du="http://schemas.microsoft.com/office/word/2023/wordml/word16du" xmlns:w16sdtdh="http://schemas.microsoft.com/office/word/2020/wordml/sdtdatahash" xmlns:w16se="http://schemas.microsoft.com/office/word/2015/wordml/symex" mc:Ignorable="w14 w15 w16se w16cid w16 w16cex w16sdtdh w16du">
-  <w:docDefaults>
-    <w:rPrDefault>
-      <w:rPr>
-        <w:rFonts w:asciiTheme="minorHAnsi" w:eastAsiaTheme="minorEastAsia" w:hAnsiTheme="minorHAnsi" w:cstheme="minorBidi"/>
-        <w:sz w:val="22"/>
-        <w:szCs w:val="22"/>
-        <w:lang w:val="en-US" w:eastAsia="en-US" w:bidi="ar-SA"/>
-      </w:rPr>
-    </w:rPrDefault>
-    <w:pPrDefault>
-      <w:pPr>
-        <w:spacing w:after="160" w:line="259" w:lineRule="auto"/>
-      </w:pPr>
-    </w:pPrDefault>
-  </w:docDefaults>
-  <w:latentStyles w:defLockedState="0" w:defUIPriority="99" w:defSemiHidden="0" w:defUnhideWhenUsed="0" w:defQFormat="0" w:count="376">
-    <w:lsdException w:name="Normal" w:uiPriority="0" w:qFormat="1"/>
-    <w:lsdException w:name="heading 1" w:uiPriority="9" w:qFormat="1"/>
-    <w:lsdException w:name="heading 2" w:semiHidden="1" w:uiPriority="9" w:unhideWhenUsed="1" w:qFormat="1"/>
-    <w:lsdException w:name="heading 3" w:semiHidden="1" w:uiPriority="9" w:unhideWhenUsed="1" w:qFormat="1"/>
-    <w:lsdException w:name="heading 4" w:semiHidden="1" w:uiPriority="9" w:unhideWhenUsed="1" w:qFormat="1"/>
-    <w:lsdException w:name="heading 5" w:semiHidden="1" w:uiPriority="9" w:unhideWhenUsed="1" w:qFormat="1"/>
-    <w:lsdException w:name="heading 6" w:semiHidden="1" w:uiPriority="9" w:unhideWhenUsed="1" w:qFormat="1"/>
-    <w:lsdException w:name="heading 7" w:semiHidden="1" w:uiPriority="9" w:unhideWhenUsed="1" w:qFormat="1"/>
-    <w:lsdException w:name="heading 8" w:semiHidden="1" w:uiPriority="9" w:unhideWhenUsed="1" w:qFormat="1"/>
-    <w:lsdException w:name="heading 9" w:semiHidden="1" w:uiPriority="9" w:unhideWhenUsed="1" w:qFormat="1"/>
-    <w:lsdException w:name="index 1" w:semiHidden="1" w:unhideWhenUsed="1"/>
-    <w:lsdException w:name="index 2" w:semiHidden="1" w:unhideWhenUsed="1"/>
-    <w:lsdException w:name="index 3" w:semiHidden="1" w:unhideWhenUsed="1"/>
-    <w:lsdException w:name="index 4" w:semiHidden="1" w:unhideWhenUsed="1"/>
-    <w:lsdException w:name="index 5" w:semiHidden="1" w:unhideWhenUsed="1"/>
-    <w:lsdException w:name="index 6" w:semiHidden="1" w:unhideWhenUsed="1"/>
-    <w:lsdException w:name="index 7" w:semiHidden="1" w:unhideWhenUsed="1"/>
-    <w:lsdException w:name="index 8" w:semiHidden="1" w:unhideWhenUsed="1"/>
-    <w:lsdException w:name="index 9" w:semiHidden="1" w:unhideWhenUsed="1"/>
-    <w:lsdException w:name="toc 1" w:semiHidden="1" w:uiPriority="39" w:unhideWhenUsed="1"/>
-    <w:lsdException w:name="toc 2" w:semiHidden="1" w:uiPriority="39" w:unhideWhenUsed="1"/>
-    <w:lsdException w:name="toc 3" w:semiHidden="1" w:uiPriority="39" w:unhideWhenUsed="1"/>
-    <w:lsdException w:name="toc 4" w:semiHidden="1" w:uiPriority="39" w:unhideWhenUsed="1"/>
-    <w:lsdException w:name="toc 5" w:semiHidden="1" w:uiPriority="39" w:unhideWhenUsed="1"/>
-    <w:lsdException w:name="toc 6" w:semiHidden="1" w:uiPriority="39" w:unhideWhenUsed="1"/>
-    <w:lsdException w:name="toc 7" w:semiHidden="1" w:uiPriority="39" w:unhideWhenUsed="1"/>
-    <w:lsdException w:name="toc 8" w:semiHidden="1" w:uiPriority="39" w:unhideWhenUsed="1"/>
-    <w:lsdException w:name="toc 9" w:semiHidden="1" w:uiPriority="39" w:unhideWhenUsed="1"/>
-    <w:lsdException w:name="Normal Indent" w:semiHidden="1" w:unhideWhenUsed="1"/>
-    <w:lsdException w:name="footnote text" w:semiHidden="1" w:unhideWhenUsed="1"/>
-    <w:lsdException w:name="annotation text" w:semiHidden="1" w:unhideWhenUsed="1"/>
-    <w:lsdException w:name="header" w:semiHidden="1" w:unhideWhenUsed="1"/>
-    <w:lsdException w:name="footer" w:semiHidden="1" w:unhideWhenUsed="1"/>
-    <w:lsdException w:name="index heading" w:semiHidden="1" w:unhideWhenUsed="1"/>
-    <w:lsdException w:name="caption" w:semiHidden="1" w:uiPriority="35" w:unhideWhenUsed="1" w:qFormat="1"/>
-    <w:lsdException w:name="table of figures" w:semiHidden="1" w:unhideWhenUsed="1"/>
-    <w:lsdException w:name="envelope address" w:semiHidden="1" w:unhideWhenUsed="1"/>
-    <w:lsdException w:name="envelope return" w:semiHidden="1" w:unhideWhenUsed="1"/>
-    <w:lsdException w:name="footnote reference" w:semiHidden="1" w:unhideWhenUsed="1"/>
-    <w:lsdException w:name="annotation reference" w:semiHidden="1" w:unhideWhenUsed="1"/>
-    <w:lsdException w:name="line number" w:semiHidden="1" w:unhideWhenUsed="1"/>
-    <w:lsdException w:name="page number" w:semiHidden="1" w:unhideWhenUsed="1"/>
-    <w:lsdException w:name="endnote reference" w:semiHidden="1" w:unhideWhenUsed="1"/>
-    <w:lsdException w:name="endnote text" w:semiHidden="1" w:unhideWhenUsed="1"/>
-    <w:lsdException w:name="table of authorities" w:semiHidden="1" w:unhideWhenUsed="1"/>
-    <w:lsdException w:name="macro" w:semiHidden="1" w:unhideWhenUsed="1"/>
-    <w:lsdException w:name="toa heading" w:semiHidden="1" w:unhideWhenUsed="1"/>
-    <w:lsdException w:name="List" w:semiHidden="1" w:unhideWhenUsed="1"/>
-    <w:lsdException w:name="List Bullet" w:semiHidden="1" w:unhideWhenUsed="1"/>
-    <w:lsdException w:name="List Number" w:semiHidden="1" w:unhideWhenUsed="1"/>
-    <w:lsdException w:name="List 2" w:semiHidden="1" w:unhideWhenUsed="1"/>
-    <w:lsdException w:name="List 3" w:semiHidden="1" w:unhideWhenUsed="1"/>
-    <w:lsdException w:name="List 4" w:semiHidden="1" w:unhideWhenUsed="1"/>
-    <w:lsdException w:name="List 5" w:semiHidden="1" w:unhideWhenUsed="1"/>
-    <w:lsdException w:name="List Bullet 2" w:semiHidden="1" w:unhideWhenUsed="1"/>
-    <w:lsdException w:name="List Bullet 3" w:semiHidden="1" w:unhideWhenUsed="1"/>
-    <w:lsdException w:name="List Bullet 4" w:semiHidden="1" w:unhideWhenUsed="1"/>
-    <w:lsdException w:name="List Bullet 5" w:semiHidden="1" w:unhideWhenUsed="1"/>
-    <w:lsdException w:name="List Number 2" w:semiHidden="1" w:unhideWhenUsed="1"/>
-    <w:lsdException w:name="List Number 3" w:semiHidden="1" w:unhideWhenUsed="1"/>
-    <w:lsdException w:name="List Number 4" w:semiHidden="1" w:unhideWhenUsed="1"/>
-    <w:lsdException w:name="List Number 5" w:semiHidden="1" w:unhideWhenUsed="1"/>
-    <w:lsdException w:name="Title" w:uiPriority="10" w:qFormat="1"/>
-    <w:lsdException w:name="Closing" w:semiHidden="1" w:unhideWhenUsed="1"/>
-    <w:lsdException w:name="Signature" w:semiHidden="1" w:unhideWhenUsed="1"/>
-    <w:lsdException w:name="Default Paragraph Font" w:semiHidden="1" w:uiPriority="1" w:unhideWhenUsed="1"/>
-    <w:lsdException w:name="Body Text" w:semiHidden="1" w:unhideWhenUsed="1"/>
-    <w:lsdException w:name="Body Text Indent" w:semiHidden="1" w:unhideWhenUsed="1"/>
-    <w:lsdException w:name="List Continue" w:semiHidden="1" w:unhideWhenUsed="1"/>
-    <w:lsdException w:name="List Continue 2" w:semiHidden="1" w:unhideWhenUsed="1"/>
-    <w:lsdException w:name="List Continue 3" w:semiHidden="1" w:unhideWhenUsed="1"/>
-    <w:lsdException w:name="List Continue 4" w:semiHidden="1" w:unhideWhenUsed="1"/>
-    <w:lsdException w:name="List Continue 5" w:semiHidden="1" w:unhideWhenUsed="1"/>
-    <w:lsdException w:name="Message Header" w:semiHidden="1" w:unhideWhenUsed="1"/>
-    <w:lsdException w:name="Subtitle" w:uiPriority="11" w:qFormat="1"/>
-    <w:lsdException w:name="Salutation" w:semiHidden="1" w:unhideWhenUsed="1"/>
-    <w:lsdException w:name="Date" w:semiHidden="1" w:unhideWhenUsed="1"/>
-    <w:lsdException w:name="Body Text First Indent" w:semiHidden="1" w:unhideWhenUsed="1"/>
-    <w:lsdException w:name="Body Text First Indent 2" w:semiHidden="1" w:unhideWhenUsed="1"/>
-    <w:lsdException w:name="Note Heading" w:semiHidden="1" w:unhideWhenUsed="1"/>
-    <w:lsdException w:name="Body Text 2" w:semiHidden="1" w:unhideWhenUsed="1"/>
-    <w:lsdException w:name="Body Text 3" w:semiHidden="1" w:unhideWhenUsed="1"/>
-    <w:lsdException w:name="Body Text Indent 2" w:semiHidden="1" w:unhideWhenUsed="1"/>
-    <w:lsdException w:name="Body Text Indent 3" w:semiHidden="1" w:unhideWhenUsed="1"/>
-    <w:lsdException w:name="Block Text" w:semiHidden="1" w:unhideWhenUsed="1"/>
-    <w:lsdException w:name="Hyperlink" w:semiHidden="1" w:unhideWhenUsed="1"/>
-    <w:lsdException w:name="FollowedHyperlink" w:semiHidden="1" w:unhideWhenUsed="1"/>
-    <w:lsdException w:name="Strong" w:uiPriority="22" w:qFormat="1"/>
-    <w:lsdException w:name="Emphasis" w:uiPriority="20" w:qFormat="1"/>
-    <w:lsdException w:name="Document Map" w:semiHidden="1" w:unhideWhenUsed="1"/>
-    <w:lsdException w:name="Plain Text" w:semiHidden="1" w:unhideWhenUsed="1"/>
-    <w:lsdException w:name="E-mail Signature" w:semiHidden="1" w:unhideWhenUsed="1"/>
-    <w:lsdException w:name="HTML Top of Form" w:semiHidden="1" w:unhideWhenUsed="1"/>
-    <w:lsdException w:name="HTML Bottom of Form" w:semiHidden="1" w:unhideWhenUsed="1"/>
-    <w:lsdException w:name="Normal (Web)" w:semiHidden="1" w:unhideWhenUsed="1"/>
-    <w:lsdException w:name="HTML Acronym" w:semiHidden="1" w:unhideWhenUsed="1"/>
-    <w:lsdException w:name="HTML Address" w:semiHidden="1" w:unhideWhenUsed="1"/>
-    <w:lsdException w:name="HTML Cite" w:semiHidden="1" w:unhideWhenUsed="1"/>
-    <w:lsdException w:name="HTML Code" w:semiHidden="1" w:unhideWhenUsed="1"/>
-    <w:lsdException w:name="HTML Definition" w:semiHidden="1" w:unhideWhenUsed="1"/>
-    <w:lsdException w:name="HTML Keyboard" w:semiHidden="1" w:unhideWhenUsed="1"/>
-    <w:lsdException w:name="HTML Preformatted" w:semiHidden="1" w:unhideWhenUsed="1"/>
-    <w:lsdException w:name="HTML Sample" w:semiHidden="1" w:unhideWhenUsed="1"/>
-    <w:lsdException w:name="HTML Typewriter" w:semiHidden="1" w:unhideWhenUsed="1"/>
-    <w:lsdException w:name="HTML Variable" w:semiHidden="1" w:unhideWhenUsed="1"/>
-    <w:lsdException w:name="Normal Table" w:semiHidden="1" w:unhideWhenUsed="1"/>
-    <w:lsdException w:name="annotation subject" w:semiHidden="1" w:unhideWhenUsed="1"/>
-    <w:lsdException w:name="No List" w:semiHidden="1" w:unhideWhenUsed="1"/>
-    <w:lsdException w:name="Outline List 1" w:semiHidden="1" w:unhideWhenUsed="1"/>
-    <w:lsdException w:name="Outline List 2" w:semiHidden="1" w:unhideWhenUsed="1"/>
-    <w:lsdException w:name="Outline List 3" w:semiHidden="1" w:unhideWhenUsed="1"/>
-    <w:lsdException w:name="Table Simple 1" w:semiHidden="1" w:unhideWhenUsed="1"/>
-    <w:lsdException w:name="Table Simple 2" w:semiHidden="1" w:unhideWhenUsed="1"/>
-    <w:lsdException w:name="Table Simple 3" w:semiHidden="1" w:unhideWhenUsed="1"/>
-    <w:lsdException w:name="Table Classic 1" w:semiHidden="1" w:unhideWhenUsed="1"/>
-    <w:lsdException w:name="Table Classic 2" w:semiHidden="1" w:unhideWhenUsed="1"/>
-    <w:lsdException w:name="Table Classic 3" w:semiHidden="1" w:unhideWhenUsed="1"/>
-    <w:lsdException w:name="Table Classic 4" w:semiHidden="1" w:unhideWhenUsed="1"/>
-    <w:lsdException w:name="Table Colorful 1" w:semiHidden="1" w:unhideWhenUsed="1"/>
-    <w:lsdException w:name="Table Colorful 2" w:semiHidden="1" w:unhideWhenUsed="1"/>
-    <w:lsdException w:name="Table Colorful 3" w:semiHidden="1" w:unhideWhenUsed="1"/>
-    <w:lsdException w:name="Table Columns 1" w:semiHidden="1" w:unhideWhenUsed="1"/>
-    <w:lsdException w:name="Table Columns 2" w:semiHidden="1" w:unhideWhenUsed="1"/>
-    <w:lsdException w:name="Table Columns 3" w:semiHidden="1" w:unhideWhenUsed="1"/>
-    <w:lsdException w:name="Table Columns 4" w:semiHidden="1" w:unhideWhenUsed="1"/>
-    <w:lsdException w:name="Table Columns 5" w:semiHidden="1" w:unhideWhenUsed="1"/>
-    <w:lsdException w:name="Table Grid 1" w:semiHidden="1" w:unhideWhenUsed="1"/>
-    <w:lsdException w:name="Table Grid 2" w:semiHidden="1" w:unhideWhenUsed="1"/>
-    <w:lsdException w:name="Table Grid 3" w:semiHidden="1" w:unhideWhenUsed="1"/>
-    <w:lsdException w:name="Table Grid 4" w:semiHidden="1" w:unhideWhenUsed="1"/>
-    <w:lsdException w:name="Table Grid 5" w:semiHidden="1" w:unhideWhenUsed="1"/>
-    <w:lsdException w:name="Table Grid 6" w:semiHidden="1" w:unhideWhenUsed="1"/>
-    <w:lsdException w:name="Table Grid 7" w:semiHidden="1" w:unhideWhenUsed="1"/>
-    <w:lsdException w:name="Table Grid 8" w:semiHidden="1" w:unhideWhenUsed="1"/>
-    <w:lsdException w:name="Table List 1" w:semiHidden="1" w:unhideWhenUsed="1"/>
-    <w:lsdException w:name="Table List 2" w:semiHidden="1" w:unhideWhenUsed="1"/>
-    <w:lsdException w:name="Table List 3" w:semiHidden="1" w:unhideWhenUsed="1"/>
-    <w:lsdException w:name="Table List 4" w:semiHidden="1" w:unhideWhenUsed="1"/>
-    <w:lsdException w:name="Table List 5" w:semiHidden="1" w:unhideWhenUsed="1"/>
-    <w:lsdException w:name="Table List 6" w:semiHidden="1" w:unhideWhenUsed="1"/>
-    <w:lsdException w:name="Table List 7" w:semiHidden="1" w:unhideWhenUsed="1"/>
-    <w:lsdException w:name="Table List 8" w:semiHidden="1" w:unhideWhenUsed="1"/>
-    <w:lsdException w:name="Table 3D effects 1" w:semiHidden="1" w:unhideWhenUsed="1"/>
-    <w:lsdException w:name="Table 3D effects 2" w:semiHidden="1" w:unhideWhenUsed="1"/>
-    <w:lsdException w:name="Table 3D effects 3" w:semiHidden="1" w:unhideWhenUsed="1"/>
-    <w:lsdException w:name="Table Contemporary" w:semiHidden="1" w:unhideWhenUsed="1"/>
-    <w:lsdException w:name="Table Elegant" w:semiHidden="1" w:unhideWhenUsed="1"/>
-    <w:lsdException w:name="Table Professional" w:semiHidden="1" w:unhideWhenUsed="1"/>
-    <w:lsdException w:name="Table Subtle 1" w:semiHidden="1" w:unhideWhenUsed="1"/>
-    <w:lsdException w:name="Table Subtle 2" w:semiHidden="1" w:unhideWhenUsed="1"/>
-    <w:lsdException w:name="Table Web 1" w:semiHidden="1" w:unhideWhenUsed="1"/>
-    <w:lsdException w:name="Table Web 2" w:semiHidden="1" w:unhideWhenUsed="1"/>
-    <w:lsdException w:name="Table Web 3" w:semiHidden="1" w:unhideWhenUsed="1"/>
-    <w:lsdException w:name="Balloon Text" w:semiHidden="1" w:unhideWhenUsed="1"/>
-    <w:lsdException w:name="Table Grid" w:uiPriority="39"/>
-    <w:lsdException w:name="Table Theme" w:semiHidden="1" w:unhideWhenUsed="1"/>
-    <w:lsdException w:name="Placeholder Text" w:semiHidden="1"/>
-    <w:lsdException w:name="No Spacing" w:uiPriority="1" w:qFormat="1"/>
-    <w:lsdException w:name="Light Shading" w:uiPriority="60"/>
-    <w:lsdException w:name="Light List" w:uiPriority="61"/>
-    <w:lsdException w:name="Light Grid" w:uiPriority="62"/>
-    <w:lsdException w:name="Medium Shading 1" w:uiPriority="63"/>
-    <w:lsdException w:name="Medium Shading 2" w:uiPriority="64"/>
-    <w:lsdException w:name="Medium List 1" w:uiPriority="65"/>
-    <w:lsdException w:name="Medium List 2" w:uiPriority="66"/>
-    <w:lsdException w:name="Medium Grid 1" w:uiPriority="67"/>
-    <w:lsdException w:name="Medium Grid 2" w:uiPriority="68"/>
-    <w:lsdException w:name="Medium Grid 3" w:uiPriority="69"/>
-    <w:lsdException w:name="Dark List" w:uiPriority="70"/>
-    <w:lsdException w:name="Colorful Shading" w:uiPriority="71"/>
-    <w:lsdException w:name="Colorful List" w:uiPriority="72"/>
-    <w:lsdException w:name="Colorful Grid" w:uiPriority="73"/>
-    <w:lsdException w:name="Light Shading Accent 1" w:uiPriority="60"/>
-    <w:lsdException w:name="Light List Accent 1" w:uiPriority="61"/>
-    <w:lsdException w:name="Light Grid Accent 1" w:uiPriority="62"/>
-    <w:lsdException w:name="Medium Shading 1 Accent 1" w:uiPriority="63"/>
-    <w:lsdException w:name="Medium Shading 2 Accent 1" w:uiPriority="64"/>
-    <w:lsdException w:name="Medium List 1 Accent 1" w:uiPriority="65"/>
-    <w:lsdException w:name="Revision" w:semiHidden="1"/>
-    <w:lsdException w:name="List Paragraph" w:uiPriority="34" w:qFormat="1"/>
-    <w:lsdException w:name="Quote" w:uiPriority="29" w:qFormat="1"/>
-    <w:lsdException w:name="Intense Quote" w:uiPriority="30" w:qFormat="1"/>
-    <w:lsdException w:name="Medium List 2 Accent 1" w:uiPriority="66"/>
-    <w:lsdException w:name="Medium Grid 1 Accent 1" w:uiPriority="67"/>
-    <w:lsdException w:name="Medium Grid 2 Accent 1" w:uiPriority="68"/>
-    <w:lsdException w:name="Medium Grid 3 Accent 1" w:uiPriority="69"/>
-    <w:lsdException w:name="Dark List Accent 1" w:uiPriority="70"/>
-    <w:lsdException w:name="Colorful Shading Accent 1" w:uiPriority="71"/>
-    <w:lsdException w:name="Colorful List Accent 1" w:uiPriority="72"/>
-    <w:lsdException w:name="Colorful Grid Accent 1" w:uiPriority="73"/>
-    <w:lsdException w:name="Light Shading Accent 2" w:uiPriority="60"/>
-    <w:lsdException w:name="Light List Accent 2" w:uiPriority="61"/>
-    <w:lsdException w:name="Light Grid Accent 2" w:uiPriority="62"/>
-    <w:lsdException w:name="Medium Shading 1 Accent 2" w:uiPriority="63"/>
-    <w:lsdException w:name="Medium Shading 2 Accent 2" w:uiPriority="64"/>
-    <w:lsdException w:name="Medium List 1 Accent 2" w:uiPriority="65"/>
-    <w:lsdException w:name="Medium List 2 Accent 2" w:uiPriority="66"/>
-    <w:lsdException w:name="Medium Grid 1 Accent 2" w:uiPriority="67"/>
-    <w:lsdException w:name="Medium Grid 2 Accent 2" w:uiPriority="68"/>
-    <w:lsdException w:name="Medium Grid 3 Accent 2" w:uiPriority="69"/>
-    <w:lsdException w:name="Dark List Accent 2" w:uiPriority="70"/>
-    <w:lsdException w:name="Colorful Shading Accent 2" w:uiPriority="71"/>
-    <w:lsdException w:name="Colorful List Accent 2" w:uiPriority="72"/>
-    <w:lsdException w:name="Colorful Grid Accent 2" w:uiPriority="73"/>
-    <w:lsdException w:name="Light Shading Accent 3" w:uiPriority="60"/>
-    <w:lsdException w:name="Light List Accent 3" w:uiPriority="61"/>
-    <w:lsdException w:name="Light Grid Accent 3" w:uiPriority="62"/>
-    <w:lsdException w:name="Medium Shading 1 Accent 3" w:uiPriority="63"/>
-    <w:lsdException w:name="Medium Shading 2 Accent 3" w:uiPriority="64"/>
-    <w:lsdException w:name="Medium List 1 Accent 3" w:uiPriority="65"/>
-    <w:lsdException w:name="Medium List 2 Accent 3" w:uiPriority="66"/>
-    <w:lsdException w:name="Medium Grid 1 Accent 3" w:uiPriority="67"/>
-    <w:lsdException w:name="Medium Grid 2 Accent 3" w:uiPriority="68"/>
-    <w:lsdException w:name="Medium Grid 3 Accent 3" w:uiPriority="69"/>
-    <w:lsdException w:name="Dark List Accent 3" w:uiPriority="70"/>
-    <w:lsdException w:name="Colorful Shading Accent 3" w:uiPriority="71"/>
-    <w:lsdException w:name="Colorful List Accent 3" w:uiPriority="72"/>
-    <w:lsdException w:name="Colorful Grid Accent 3" w:uiPriority="73"/>
-    <w:lsdException w:name="Light Shading Accent 4" w:uiPriority="60"/>
-    <w:lsdException w:name="Light List Accent 4" w:uiPriority="61"/>
-    <w:lsdException w:name="Light Grid Accent 4" w:uiPriority="62"/>
-    <w:lsdException w:name="Medium Shading 1 Accent 4" w:uiPriority="63"/>
-    <w:lsdException w:name="Medium Shading 2 Accent 4" w:uiPriority="64"/>
-    <w:lsdException w:name="Medium List 1 Accent 4" w:uiPriority="65"/>
-    <w:lsdException w:name="Medium List 2 Accent 4" w:uiPriority="66"/>
-    <w:lsdException w:name="Medium Grid 1 Accent 4" w:uiPriority="67"/>
-    <w:lsdException w:name="Medium Grid 2 Accent 4" w:uiPriority="68"/>
-    <w:lsdException w:name="Medium Grid 3 Accent 4" w:uiPriority="69"/>
-    <w:lsdException w:name="Dark List Accent 4" w:uiPriority="70"/>
-    <w:lsdException w:name="Colorful Shading Accent 4" w:uiPriority="71"/>
-    <w:lsdException w:name="Colorful List Accent 4" w:uiPriority="72"/>
-    <w:lsdException w:name="Colorful Grid Accent 4" w:uiPriority="73"/>
-    <w:lsdException w:name="Light Shading Accent 5" w:uiPriority="60"/>
-    <w:lsdException w:name="Light List Accent 5" w:uiPriority="61"/>
-    <w:lsdException w:name="Light Grid Accent 5" w:uiPriority="62"/>
-    <w:lsdException w:name="Medium Shading 1 Accent 5" w:uiPriority="63"/>
-    <w:lsdException w:name="Medium Shading 2 Accent 5" w:uiPriority="64"/>
-    <w:lsdException w:name="Medium List 1 Accent 5" w:uiPriority="65"/>
-    <w:lsdException w:name="Medium List 2 Accent 5" w:uiPriority="66"/>
-    <w:lsdException w:name="Medium Grid 1 Accent 5" w:uiPriority="67"/>
-    <w:lsdException w:name="Medium Grid 2 Accent 5" w:uiPriority="68"/>
-    <w:lsdException w:name="Medium Grid 3 Accent 5" w:uiPriority="69"/>
-    <w:lsdException w:name="Dark List Accent 5" w:uiPriority="70"/>
-    <w:lsdException w:name="Colorful Shading Accent 5" w:uiPriority="71"/>
-    <w:lsdException w:name="Colorful List Accent 5" w:uiPriority="72"/>
-    <w:lsdException w:name="Colorful Grid Accent 5" w:uiPriority="73"/>
-    <w:lsdException w:name="Light Shading Accent 6" w:uiPriority="60"/>
-    <w:lsdException w:name="Light List Accent 6" w:uiPriority="61"/>
-    <w:lsdException w:name="Light Grid Accent 6" w:uiPriority="62"/>
-    <w:lsdException w:name="Medium Shading 1 Accent 6" w:uiPriority="63"/>
-    <w:lsdException w:name="Medium Shading 2 Accent 6" w:uiPriority="64"/>
-    <w:lsdException w:name="Medium List 1 Accent 6" w:uiPriority="65"/>
-    <w:lsdException w:name="Medium List 2 Accent 6" w:uiPriority="66"/>
-    <w:lsdException w:name="Medium Grid 1 Accent 6" w:uiPriority="67"/>
-    <w:lsdException w:name="Medium Grid 2 Accent 6" w:uiPriority="68"/>
-    <w:lsdException w:name="Medium Grid 3 Accent 6" w:uiPriority="69"/>
-    <w:lsdException w:name="Dark List Accent 6" w:uiPriority="70"/>
-    <w:lsdException w:name="Colorful Shading Accent 6" w:uiPriority="71"/>
-    <w:lsdException w:name="Colorful List Accent 6" w:uiPriority="72"/>
-    <w:lsdException w:name="Colorful Grid Accent 6" w:uiPriority="73"/>
-    <w:lsdException w:name="Subtle Emphasis" w:uiPriority="19" w:qFormat="1"/>
-    <w:lsdException w:name="Intense Emphasis" w:uiPriority="21" w:qFormat="1"/>
-    <w:lsdException w:name="Subtle Reference" w:uiPriority="31" w:qFormat="1"/>
-    <w:lsdException w:name="Intense Reference" w:uiPriority="32" w:qFormat="1"/>
-    <w:lsdException w:name="Book Title" w:uiPriority="33" w:qFormat="1"/>
-    <w:lsdException w:name="Bibliography" w:semiHidden="1" w:uiPriority="37" w:unhideWhenUsed="1"/>
-    <w:lsdException w:name="TOC Heading" w:semiHidden="1" w:uiPriority="39" w:unhideWhenUsed="1" w:qFormat="1"/>
-    <w:lsdException w:name="Plain Table 1" w:uiPriority="41"/>
-    <w:lsdException w:name="Plain Table 2" w:uiPriority="42"/>
-    <w:lsdException w:name="Plain Table 3" w:uiPriority="43"/>
-    <w:lsdException w:name="Plain Table 4" w:uiPriority="44"/>
-    <w:lsdException w:name="Plain Table 5" w:uiPriority="45"/>
-    <w:lsdException w:name="Grid Table Light" w:uiPriority="40"/>
-    <w:lsdException w:name="Grid Table 1 Light" w:uiPriority="46"/>
-    <w:lsdException w:name="Grid Table 2" w:uiPriority="47"/>
-    <w:lsdException w:name="Grid Table 3" w:uiPriority="48"/>
-    <w:lsdException w:name="Grid Table 4" w:uiPriority="49"/>
-    <w:lsdException w:name="Grid Table 5 Dark" w:uiPriority="50"/>
-    <w:lsdException w:name="Grid Table 6 Colorful" w:uiPriority="51"/>
-    <w:lsdException w:name="Grid Table 7 Colorful" w:uiPriority="52"/>
-    <w:lsdException w:name="Grid Table 1 Light Accent 1" w:uiPriority="46"/>
-    <w:lsdException w:name="Grid Table 2 Accent 1" w:uiPriority="47"/>
-    <w:lsdException w:name="Grid Table 3 Accent 1" w:uiPriority="48"/>
-    <w:lsdException w:name="Grid Table 4 Accent 1" w:uiPriority="49"/>
-    <w:lsdException w:name="Grid Table 5 Dark Accent 1" w:uiPriority="50"/>
-    <w:lsdException w:name="Grid Table 6 Colorful Accent 1" w:uiPriority="51"/>
-    <w:lsdException w:name="Grid Table 7 Colorful Accent 1" w:uiPriority="52"/>
-    <w:lsdException w:name="Grid Table 1 Light Accent 2" w:uiPriority="46"/>
-    <w:lsdException w:name="Grid Table 2 Accent 2" w:uiPriority="47"/>
-    <w:lsdException w:name="Grid Table 3 Accent 2" w:uiPriority="48"/>
-    <w:lsdException w:name="Grid Table 4 Accent 2" w:uiPriority="49"/>
-    <w:lsdException w:name="Grid Table 5 Dark Accent 2" w:uiPriority="50"/>
-    <w:lsdException w:name="Grid Table 6 Colorful Accent 2" w:uiPriority="51"/>
-    <w:lsdException w:name="Grid Table 7 Colorful Accent 2" w:uiPriority="52"/>
-    <w:lsdException w:name="Grid Table 1 Light Accent 3" w:uiPriority="46"/>
-    <w:lsdException w:name="Grid Table 2 Accent 3" w:uiPriority="47"/>
-    <w:lsdException w:name="Grid Table 3 Accent 3" w:uiPriority="48"/>
-    <w:lsdException w:name="Grid Table 4 Accent 3" w:uiPriority="49"/>
-    <w:lsdException w:name="Grid Table 5 Dark Accent 3" w:uiPriority="50"/>
-    <w:lsdException w:name="Grid Table 6 Colorful Accent 3" w:uiPriority="51"/>
-    <w:lsdException w:name="Grid Table 7 Colorful Accent 3" w:uiPriority="52"/>
-    <w:lsdException w:name="Grid Table 1 Light Accent 4" w:uiPriority="46"/>
-    <w:lsdException w:name="Grid Table 2 Accent 4" w:uiPriority="47"/>
-    <w:lsdException w:name="Grid Table 3 Accent 4" w:uiPriority="48"/>
-    <w:lsdException w:name="Grid Table 4 Accent 4" w:uiPriority="49"/>
-    <w:lsdException w:name="Grid Table 5 Dark Accent 4" w:uiPriority="50"/>
-    <w:lsdException w:name="Grid Table 6 Colorful Accent 4" w:uiPriority="51"/>
-    <w:lsdException w:name="Grid Table 7 Colorful Accent 4" w:uiPriority="52"/>
-    <w:lsdException w:name="Grid Table 1 Light Accent 5" w:uiPriority="46"/>
-    <w:lsdException w:name="Grid Table 2 Accent 5" w:uiPriority="47"/>
-    <w:lsdException w:name="Grid Table 3 Accent 5" w:uiPriority="48"/>
-    <w:lsdException w:name="Grid Table 4 Accent 5" w:uiPriority="49"/>
-    <w:lsdException w:name="Grid Table 5 Dark Accent 5" w:uiPriority="50"/>
-    <w:lsdException w:name="Grid Table 6 Colorful Accent 5" w:uiPriority="51"/>
-    <w:lsdException w:name="Grid Table 7 Colorful Accent 5" w:uiPriority="52"/>
-    <w:lsdException w:name="Grid Table 1 Light Accent 6" w:uiPriority="46"/>
-    <w:lsdException w:name="Grid Table 2 Accent 6" w:uiPriority="47"/>
-    <w:lsdException w:name="Grid Table 3 Accent 6" w:uiPriority="48"/>
-    <w:lsdException w:name="Grid Table 4 Accent 6" w:uiPriority="49"/>
-    <w:lsdException w:name="Grid Table 5 Dark Accent 6" w:uiPriority="50"/>
-    <w:lsdException w:name="Grid Table 6 Colorful Accent 6" w:uiPriority="51"/>
-    <w:lsdException w:name="Grid Table 7 Colorful Accent 6" w:uiPriority="52"/>
-    <w:lsdException w:name="List Table 1 Light" w:uiPriority="46"/>
-    <w:lsdException w:name="List Table 2" w:uiPriority="47"/>
-    <w:lsdException w:name="List Table 3" w:uiPriority="48"/>
-    <w:lsdException w:name="List Table 4" w:uiPriority="49"/>
-    <w:lsdException w:name="List Table 5 Dark" w:uiPriority="50"/>
-    <w:lsdException w:name="List Table 6 Colorful" w:uiPriority="51"/>
-    <w:lsdException w:name="List Table 7 Colorful" w:uiPriority="52"/>
-    <w:lsdException w:name="List Table 1 Light Accent 1" w:uiPriority="46"/>
-    <w:lsdException w:name="List Table 2 Accent 1" w:uiPriority="47"/>
-    <w:lsdException w:name="List Table 3 Accent 1" w:uiPriority="48"/>
-    <w:lsdException w:name="List Table 4 Accent 1" w:uiPriority="49"/>
-    <w:lsdException w:name="List Table 5 Dark Accent 1" w:uiPriority="50"/>
-    <w:lsdException w:name="List Table 6 Colorful Accent 1" w:uiPriority="51"/>
-    <w:lsdException w:name="List Table 7 Colorful Accent 1" w:uiPriority="52"/>
-    <w:lsdException w:name="List Table 1 Light Accent 2" w:uiPriority="46"/>
-    <w:lsdException w:name="List Table 2 Accent 2" w:uiPriority="47"/>
-    <w:lsdException w:name="List Table 3 Accent 2" w:uiPriority="48"/>
-    <w:lsdException w:name="List Table 4 Accent 2" w:uiPriority="49"/>
-    <w:lsdException w:name="List Table 5 Dark Accent 2" w:uiPriority="50"/>
-    <w:lsdException w:name="List Table 6 Colorful Accent 2" w:uiPriority="51"/>
-    <w:lsdException w:name="List Table 7 Colorful Accent 2" w:uiPriority="52"/>
-    <w:lsdException w:name="List Table 1 Light Accent 3" w:uiPriority="46"/>
-    <w:lsdException w:name="List Table 2 Accent 3" w:uiPriority="47"/>
-    <w:lsdException w:name="List Table 3 Accent 3" w:uiPriority="48"/>
-    <w:lsdException w:name="List Table 4 Accent 3" w:uiPriority="49"/>
-    <w:lsdException w:name="List Table 5 Dark Accent 3" w:uiPriority="50"/>
-    <w:lsdException w:name="List Table 6 Colorful Accent 3" w:uiPriority="51"/>
-    <w:lsdException w:name="List Table 7 Colorful Accent 3" w:uiPriority="52"/>
-    <w:lsdException w:name="List Table 1 Light Accent 4" w:uiPriority="46"/>
-    <w:lsdException w:name="List Table 2 Accent 4" w:uiPriority="47"/>
-    <w:lsdException w:name="List Table 3 Accent 4" w:uiPriority="48"/>
-    <w:lsdException w:name="List Table 4 Accent 4" w:uiPriority="49"/>
-    <w:lsdException w:name="List Table 5 Dark Accent 4" w:uiPriority="50"/>
-    <w:lsdException w:name="List Table 6 Colorful Accent 4" w:uiPriority="51"/>
-    <w:lsdException w:name="List Table 7 Colorful Accent 4" w:uiPriority="52"/>
-    <w:lsdException w:name="List Table 1 Light Accent 5" w:uiPriority="46"/>
-    <w:lsdException w:name="List Table 2 Accent 5" w:uiPriority="47"/>
-    <w:lsdException w:name="List Table 3 Accent 5" w:uiPriority="48"/>
-    <w:lsdException w:name="List Table 4 Accent 5" w:uiPriority="49"/>
-    <w:lsdException w:name="List Table 5 Dark Accent 5" w:uiPriority="50"/>
-    <w:lsdException w:name="List Table 6 Colorful Accent 5" w:uiPriority="51"/>
-    <w:lsdException w:name="List Table 7 Colorful Accent 5" w:uiPriority="52"/>
-    <w:lsdException w:name="List Table 1 Light Accent 6" w:uiPriority="46"/>
-    <w:lsdException w:name="List Table 2 Accent 6" w:uiPriority="47"/>
-    <w:lsdException w:name="List Table 3 Accent 6" w:uiPriority="48"/>
-    <w:lsdException w:name="List Table 4 Accent 6" w:uiPriority="49"/>
-    <w:lsdException w:name="List Table 5 Dark Accent 6" w:uiPriority="50"/>
-    <w:lsdException w:name="List Table 6 Colorful Accent 6" w:uiPriority="51"/>
-    <w:lsdException w:name="List Table 7 Colorful Accent 6" w:uiPriority="52"/>
-    <w:lsdException w:name="Mention" w:semiHidden="1" w:unhideWhenUsed="1"/>
-    <w:lsdException w:name="Smart Hyperlink" w:semiHidden="1" w:unhideWhenUsed="1"/>
-    <w:lsdException w:name="Hashtag" w:semiHidden="1" w:unhideWhenUsed="1"/>
-    <w:lsdException w:name="Unresolved Mention" w:semiHidden="1" w:unhideWhenUsed="1"/>
-    <w:lsdException w:name="Smart Link" w:semiHidden="1" w:unhideWhenUsed="1"/>
-  </w:latentStyles>
-  <w:style w:type="paragraph" w:default="1" w:styleId="Normal">
-    <w:name w:val="Normal"/>
+  <w:style w:type="character" w:styleId="Strong">
+    <w:name w:val="Strong"/>
+    <w:basedOn w:val="DefaultParagraphFont"/>
+    <w:uiPriority w:val="22"/>
     <w:qFormat/>
-    <w:pPr>
-      <w:bidi/>
-    </w:pPr>
-  </w:style>
-  <w:style w:type="character" w:default="1" w:styleId="DefaultParagraphFont">
-    <w:name w:val="Default Paragraph Font"/>
-    <w:uiPriority w:val="1"/>
-    <w:semiHidden/>
-    <w:unhideWhenUsed/>
-  </w:style>
-  <w:style w:type="table" w:default="1" w:styleId="TableNormal">
-    <w:name w:val="Normal Table"/>
-    <w:uiPriority w:val="99"/>
-    <w:semiHidden/>
-    <w:unhideWhenUsed/>
-    <w:tblPr>
-      <w:tblInd w:w="0" w:type="dxa"/>
-      <w:tblCellMar>
-        <w:top w:w="0" w:type="dxa"/>
-        <w:left w:w="108" w:type="dxa"/>
-        <w:bottom w:w="0" w:type="dxa"/>
-        <w:right w:w="108" w:type="dxa"/>
-      </w:tblCellMar>
-    </w:tblPr>
-  </w:style>
-  <w:style w:type="numbering" w:default="1" w:styleId="NoList">
-    <w:name w:val="No List"/>
-    <w:uiPriority w:val="99"/>
-    <w:semiHidden/>
-    <w:unhideWhenUsed/>
-  </w:style>
-  <w:style w:type="character" w:styleId="PlaceholderText">
-    <w:name w:val="Placeholder Text"/>
-    <w:basedOn w:val="DefaultParagraphFont"/>
-    <w:uiPriority w:val="99"/>
-    <w:semiHidden/>
-    <w:rsid w:val="000F4358"/>
+    <w:rsid w:val="00AA2153"/>
     <w:rPr>
-      <w:color w:val="808080"/>
+      <w:b/>
+      <w:bCs/>
     </w:rPr>
   </w:style>
-  <w:style w:type="paragraph" w:customStyle="1" w:styleId="ACECEAECCE8B477CB8D003721EBBCA8E">
-    <w:name w:val="ACECEAECCE8B477CB8D003721EBBCA8E"/>
-    <w:rsid w:val="00F2267A"/>
+  <w:style w:type="paragraph" w:customStyle="1" w:styleId="StrongPar">
+    <w:name w:val="Strong Par"/>
+    <w:basedOn w:val="Normal"/>
+    <w:qFormat/>
+    <w:rsid w:val="00AA2153"/>
     <w:pPr>
-      <w:bidi/>
+      <w:spacing w:after="0" w:line="240" w:lineRule="auto"/>
+      <w:jc w:val="center"/>
     </w:pPr>
-  </w:style>
-  <w:style w:type="paragraph" w:customStyle="1" w:styleId="ADCB1837D7E347B5BCD63ED11C1F3F3E">
-    <w:name w:val="ADCB1837D7E347B5BCD63ED11C1F3F3E"/>
-    <w:rsid w:val="00F2267A"/>
-    <w:pPr>
-      <w:bidi/>
-    </w:pPr>
-  </w:style>
-  <w:style w:type="paragraph" w:customStyle="1" w:styleId="7BCE983EDD9B4DF6A262C6975028E55A">
-    <w:name w:val="7BCE983EDD9B4DF6A262C6975028E55A"/>
-    <w:rsid w:val="00F2267A"/>
-    <w:pPr>
-      <w:bidi/>
-    </w:pPr>
-  </w:style>
-  <w:style w:type="paragraph" w:customStyle="1" w:styleId="4F4F9F3118CA403E9CC2EE603E094D56">
-    <w:name w:val="4F4F9F3118CA403E9CC2EE603E094D56"/>
-    <w:rsid w:val="00F2267A"/>
-    <w:pPr>
-      <w:bidi/>
-    </w:pPr>
-  </w:style>
-  <w:style w:type="paragraph" w:customStyle="1" w:styleId="0CDE3CEF1FE14970A6C5A6E021C156BA">
-    <w:name w:val="0CDE3CEF1FE14970A6C5A6E021C156BA"/>
-    <w:rsid w:val="000F4358"/>
-    <w:pPr>
-      <w:bidi/>
-    </w:pPr>
+    <w:rPr>
+      <w:rFonts w:asciiTheme="minorBidi" w:hAnsiTheme="minorBidi"/>
+      <w:b/>
+      <w:sz w:val="24"/>
+    </w:rPr>
   </w:style>
 </w:styles>
-</file>
-
-<file path=word/glossary/webSettings.xml><?xml version="1.0" encoding="utf-8"?>
-<w:webSettings xmlns:mc="http://schemas.openxmlformats.org/markup-compatibility/2006" xmlns:r="http://schemas.openxmlformats.org/officeDocument/2006/relationships" xmlns:w="http://schemas.openxmlformats.org/wordprocessingml/2006/main" xmlns:w14="http://schemas.microsoft.com/office/word/2010/wordml" xmlns:w15="http://schemas.microsoft.com/office/word/2012/wordml" xmlns:w16cex="http://schemas.microsoft.com/office/word/2018/wordml/cex" xmlns:w16cid="http://schemas.microsoft.com/office/word/2016/wordml/cid" xmlns:w16="http://schemas.microsoft.com/office/word/2018/wordml" xmlns:w16du="http://schemas.microsoft.com/office/word/2023/wordml/word16du" xmlns:w16sdtdh="http://schemas.microsoft.com/office/word/2020/wordml/sdtdatahash" xmlns:w16se="http://schemas.microsoft.com/office/word/2015/wordml/symex" mc:Ignorable="w14 w15 w16se w16cid w16 w16cex w16sdtdh w16du">
-  <w:optimizeForBrowser/>
-  <w:allowPNG/>
-</w:webSettings>
 </file>
 
 <file path=word/theme/theme1.xml><?xml version="1.0" encoding="utf-8"?>

</xml_diff>

<commit_message>
relocatable db, the UI also got some love
</commit_message>
<xml_diff>
--- a/pdf/templates/tamam.docx
+++ b/pdf/templates/tamam.docx
@@ -249,8 +249,8 @@
         <w:rPr>
           <w:b/>
           <w:bCs/>
-          <w:sz w:val="36"/>
-          <w:szCs w:val="36"/>
+          <w:sz w:val="18"/>
+          <w:szCs w:val="18"/>
           <w:u w:val="single"/>
           <w:lang w:bidi="ar-EG"/>
         </w:rPr>
@@ -781,17 +781,17 @@
               <w:rPr>
                 <w:b/>
                 <w:bCs/>
-                <w:sz w:val="32"/>
-                <w:szCs w:val="32"/>
-                <w:lang w:bidi="ar-EG"/>
-              </w:rPr>
-            </w:pPr>
-            <w:r>
-              <w:rPr>
-                <w:b/>
-                <w:bCs/>
-                <w:sz w:val="32"/>
-                <w:szCs w:val="32"/>
+                <w:sz w:val="28"/>
+                <w:szCs w:val="28"/>
+                <w:lang w:bidi="ar-EG"/>
+              </w:rPr>
+            </w:pPr>
+            <w:r>
+              <w:rPr>
+                <w:b/>
+                <w:bCs/>
+                <w:sz w:val="28"/>
+                <w:szCs w:val="28"/>
                 <w:lang w:bidi="ar-EG"/>
               </w:rPr>
               <w:t>$ALL$</w:t>
@@ -810,17 +810,17 @@
               <w:rPr>
                 <w:b/>
                 <w:bCs/>
-                <w:sz w:val="32"/>
-                <w:szCs w:val="32"/>
-                <w:lang w:bidi="ar-EG"/>
-              </w:rPr>
-            </w:pPr>
-            <w:r>
-              <w:rPr>
-                <w:b/>
-                <w:bCs/>
-                <w:sz w:val="32"/>
-                <w:szCs w:val="32"/>
+                <w:sz w:val="28"/>
+                <w:szCs w:val="28"/>
+                <w:lang w:bidi="ar-EG"/>
+              </w:rPr>
+            </w:pPr>
+            <w:r>
+              <w:rPr>
+                <w:b/>
+                <w:bCs/>
+                <w:sz w:val="28"/>
+                <w:szCs w:val="28"/>
                 <w:lang w:bidi="ar-EG"/>
               </w:rPr>
               <w:t>$ALL_P$</w:t>
@@ -839,18 +839,18 @@
               <w:rPr>
                 <w:b/>
                 <w:bCs/>
-                <w:sz w:val="32"/>
-                <w:szCs w:val="32"/>
-                <w:rtl/>
-                <w:lang w:bidi="ar-EG"/>
-              </w:rPr>
-            </w:pPr>
-            <w:r>
-              <w:rPr>
-                <w:b/>
-                <w:bCs/>
-                <w:sz w:val="32"/>
-                <w:szCs w:val="32"/>
+                <w:sz w:val="28"/>
+                <w:szCs w:val="28"/>
+                <w:rtl/>
+                <w:lang w:bidi="ar-EG"/>
+              </w:rPr>
+            </w:pPr>
+            <w:r>
+              <w:rPr>
+                <w:b/>
+                <w:bCs/>
+                <w:sz w:val="28"/>
+                <w:szCs w:val="28"/>
                 <w:lang w:bidi="ar-EG"/>
               </w:rPr>
               <w:t>$ALL_A$</w:t>
@@ -869,18 +869,18 @@
               <w:rPr>
                 <w:b/>
                 <w:bCs/>
-                <w:sz w:val="32"/>
-                <w:szCs w:val="32"/>
-                <w:rtl/>
-                <w:lang w:bidi="ar-EG"/>
-              </w:rPr>
-            </w:pPr>
-            <w:r>
-              <w:rPr>
-                <w:b/>
-                <w:bCs/>
-                <w:sz w:val="32"/>
-                <w:szCs w:val="32"/>
+                <w:sz w:val="28"/>
+                <w:szCs w:val="28"/>
+                <w:rtl/>
+                <w:lang w:bidi="ar-EG"/>
+              </w:rPr>
+            </w:pPr>
+            <w:r>
+              <w:rPr>
+                <w:b/>
+                <w:bCs/>
+                <w:sz w:val="28"/>
+                <w:szCs w:val="28"/>
                 <w:lang w:bidi="ar-EG"/>
               </w:rPr>
               <w:t>$ALL_V$</w:t>
@@ -899,8 +899,8 @@
               <w:rPr>
                 <w:b/>
                 <w:bCs/>
-                <w:sz w:val="32"/>
-                <w:szCs w:val="32"/>
+                <w:sz w:val="28"/>
+                <w:szCs w:val="28"/>
                 <w:rtl/>
                 <w:lang w:bidi="ar-EG"/>
               </w:rPr>
@@ -910,8 +910,8 @@
                 <w:rFonts w:hint="cs"/>
                 <w:b/>
                 <w:bCs/>
-                <w:sz w:val="32"/>
-                <w:szCs w:val="32"/>
+                <w:sz w:val="28"/>
+                <w:szCs w:val="28"/>
                 <w:rtl/>
                 <w:lang w:bidi="ar-EG"/>
               </w:rPr>
@@ -931,8 +931,8 @@
               <w:rPr>
                 <w:b/>
                 <w:bCs/>
-                <w:sz w:val="32"/>
-                <w:szCs w:val="32"/>
+                <w:sz w:val="28"/>
+                <w:szCs w:val="28"/>
                 <w:rtl/>
                 <w:lang w:bidi="ar-EG"/>
               </w:rPr>
@@ -942,8 +942,8 @@
                 <w:rFonts w:hint="cs"/>
                 <w:b/>
                 <w:bCs/>
-                <w:sz w:val="32"/>
-                <w:szCs w:val="32"/>
+                <w:sz w:val="28"/>
+                <w:szCs w:val="28"/>
                 <w:rtl/>
                 <w:lang w:bidi="ar-EG"/>
               </w:rPr>
@@ -963,8 +963,8 @@
               <w:rPr>
                 <w:b/>
                 <w:bCs/>
-                <w:sz w:val="32"/>
-                <w:szCs w:val="32"/>
+                <w:sz w:val="28"/>
+                <w:szCs w:val="28"/>
                 <w:rtl/>
                 <w:lang w:bidi="ar-EG"/>
               </w:rPr>
@@ -974,8 +974,8 @@
                 <w:rFonts w:hint="cs"/>
                 <w:b/>
                 <w:bCs/>
-                <w:sz w:val="32"/>
-                <w:szCs w:val="32"/>
+                <w:sz w:val="28"/>
+                <w:szCs w:val="28"/>
                 <w:rtl/>
                 <w:lang w:bidi="ar-EG"/>
               </w:rPr>
@@ -1349,18 +1349,18 @@
               <w:rPr>
                 <w:b/>
                 <w:bCs/>
-                <w:sz w:val="32"/>
-                <w:szCs w:val="32"/>
-                <w:rtl/>
-                <w:lang w:bidi="ar-EG"/>
-              </w:rPr>
-            </w:pPr>
-            <w:r>
-              <w:rPr>
-                <w:b/>
-                <w:bCs/>
-                <w:sz w:val="32"/>
-                <w:szCs w:val="32"/>
+                <w:sz w:val="28"/>
+                <w:szCs w:val="28"/>
+                <w:rtl/>
+                <w:lang w:bidi="ar-EG"/>
+              </w:rPr>
+            </w:pPr>
+            <w:r>
+              <w:rPr>
+                <w:b/>
+                <w:bCs/>
+                <w:sz w:val="28"/>
+                <w:szCs w:val="28"/>
                 <w:lang w:bidi="ar-EG"/>
               </w:rPr>
               <w:t>$NUM_CAPS$</w:t>
@@ -1379,18 +1379,18 @@
               <w:rPr>
                 <w:b/>
                 <w:bCs/>
-                <w:sz w:val="32"/>
-                <w:szCs w:val="32"/>
-                <w:rtl/>
-                <w:lang w:bidi="ar-EG"/>
-              </w:rPr>
-            </w:pPr>
-            <w:r>
-              <w:rPr>
-                <w:b/>
-                <w:bCs/>
-                <w:sz w:val="32"/>
-                <w:szCs w:val="32"/>
+                <w:sz w:val="28"/>
+                <w:szCs w:val="28"/>
+                <w:rtl/>
+                <w:lang w:bidi="ar-EG"/>
+              </w:rPr>
+            </w:pPr>
+            <w:r>
+              <w:rPr>
+                <w:b/>
+                <w:bCs/>
+                <w:sz w:val="28"/>
+                <w:szCs w:val="28"/>
                 <w:lang w:bidi="ar-EG"/>
               </w:rPr>
               <w:t>$PRES_CAPS$</w:t>
@@ -1409,18 +1409,18 @@
               <w:rPr>
                 <w:b/>
                 <w:bCs/>
-                <w:sz w:val="32"/>
-                <w:szCs w:val="32"/>
-                <w:rtl/>
-                <w:lang w:bidi="ar-EG"/>
-              </w:rPr>
-            </w:pPr>
-            <w:r>
-              <w:rPr>
-                <w:b/>
-                <w:bCs/>
-                <w:sz w:val="32"/>
-                <w:szCs w:val="32"/>
+                <w:sz w:val="28"/>
+                <w:szCs w:val="28"/>
+                <w:rtl/>
+                <w:lang w:bidi="ar-EG"/>
+              </w:rPr>
+            </w:pPr>
+            <w:r>
+              <w:rPr>
+                <w:b/>
+                <w:bCs/>
+                <w:sz w:val="28"/>
+                <w:szCs w:val="28"/>
                 <w:lang w:bidi="ar-EG"/>
               </w:rPr>
               <w:t>$ABS_CAPS$</w:t>
@@ -1781,8 +1781,8 @@
                 <w:rFonts w:asciiTheme="minorBidi" w:hAnsiTheme="minorBidi"/>
                 <w:b/>
                 <w:bCs/>
-                <w:sz w:val="32"/>
-                <w:szCs w:val="32"/>
+                <w:sz w:val="28"/>
+                <w:szCs w:val="28"/>
                 <w:rtl/>
                 <w:lang w:val="en-GB" w:bidi="ar-EG"/>
               </w:rPr>
@@ -1792,8 +1792,8 @@
                 <w:rFonts w:asciiTheme="minorBidi" w:hAnsiTheme="minorBidi"/>
                 <w:b/>
                 <w:bCs/>
-                <w:sz w:val="32"/>
-                <w:szCs w:val="32"/>
+                <w:sz w:val="28"/>
+                <w:szCs w:val="28"/>
                 <w:lang w:val="en-GB" w:bidi="ar-EG"/>
               </w:rPr>
               <w:t>$NUM_SOLD$</w:t>
@@ -1812,17 +1812,17 @@
               <w:rPr>
                 <w:b/>
                 <w:bCs/>
-                <w:sz w:val="32"/>
-                <w:szCs w:val="32"/>
-                <w:lang w:bidi="ar-EG"/>
-              </w:rPr>
-            </w:pPr>
-            <w:r>
-              <w:rPr>
-                <w:b/>
-                <w:bCs/>
-                <w:sz w:val="32"/>
-                <w:szCs w:val="32"/>
+                <w:sz w:val="28"/>
+                <w:szCs w:val="28"/>
+                <w:lang w:bidi="ar-EG"/>
+              </w:rPr>
+            </w:pPr>
+            <w:r>
+              <w:rPr>
+                <w:b/>
+                <w:bCs/>
+                <w:sz w:val="28"/>
+                <w:szCs w:val="28"/>
                 <w:lang w:bidi="ar-EG"/>
               </w:rPr>
               <w:t>$PRES_SOLD$</w:t>
@@ -1841,18 +1841,18 @@
               <w:rPr>
                 <w:b/>
                 <w:bCs/>
-                <w:sz w:val="32"/>
-                <w:szCs w:val="32"/>
-                <w:rtl/>
-                <w:lang w:bidi="ar-EG"/>
-              </w:rPr>
-            </w:pPr>
-            <w:r>
-              <w:rPr>
-                <w:b/>
-                <w:bCs/>
-                <w:sz w:val="32"/>
-                <w:szCs w:val="32"/>
+                <w:sz w:val="28"/>
+                <w:szCs w:val="28"/>
+                <w:rtl/>
+                <w:lang w:bidi="ar-EG"/>
+              </w:rPr>
+            </w:pPr>
+            <w:r>
+              <w:rPr>
+                <w:b/>
+                <w:bCs/>
+                <w:sz w:val="28"/>
+                <w:szCs w:val="28"/>
                 <w:lang w:bidi="ar-EG"/>
               </w:rPr>
               <w:t>$ABS_SOLD$</w:t>
@@ -2664,6 +2664,7 @@
           </w:tcPr>
           <w:p>
             <w:pPr>
+              <w:keepLines/>
               <w:bidi/>
               <w:spacing w:line="360" w:lineRule="auto"/>
               <w:rPr>
@@ -2701,6 +2702,7 @@
           </w:p>
           <w:p>
             <w:pPr>
+              <w:keepLines/>
               <w:bidi/>
               <w:spacing w:line="360" w:lineRule="auto"/>
               <w:rPr>
@@ -2722,6 +2724,7 @@
           </w:p>
           <w:p>
             <w:pPr>
+              <w:keepLines/>
               <w:bidi/>
               <w:spacing w:line="360" w:lineRule="auto"/>
               <w:rPr>

</xml_diff>